<commit_message>
Adding styles, numbering and updated template with appendix
</commit_message>
<xml_diff>
--- a/no.marintek.mylyn.wikitext.ooxml.core/src/no/marintek/mylyn/wikitext/ooxml/templates/template.docx
+++ b/no.marintek.mylyn.wikitext.ooxml.core/src/no/marintek/mylyn/wikitext/ooxml/templates/template.docx
@@ -4,7 +4,7 @@
   <w:body>
     <w:p>
       <w:pPr>
-        <w:pStyle w:val="Overskrift1"/>
+        <w:pStyle w:val="Heading1"/>
       </w:pPr>
       <w:r>
         <w:t>Overskrift 1</w:t>
@@ -17,7 +17,7 @@
     </w:p>
     <w:p>
       <w:pPr>
-        <w:pStyle w:val="Overskrift2"/>
+        <w:pStyle w:val="Heading2"/>
       </w:pPr>
       <w:r>
         <w:t>Overskrift 2</w:t>
@@ -27,12 +27,10 @@
       <w:r>
         <w:t>Note that the resource manager (Torque or Slurm) will be using all available CPUs. The exact number can be specified by the Docker daemon. On Linux this will automatically be set to all available cores on the system.</w:t>
       </w:r>
-      <w:bookmarkStart w:id="0" w:name="_GoBack"/>
-      <w:bookmarkEnd w:id="0"/>
     </w:p>
     <w:p>
       <w:pPr>
-        <w:pStyle w:val="Overskrift3"/>
+        <w:pStyle w:val="Heading3"/>
       </w:pPr>
       <w:r>
         <w:t>Overskrift 3</w:t>
@@ -41,6 +39,44 @@
     <w:p>
       <w:r>
         <w:t>Since the proxying server is the one facing outward, there is no need to encrypt traffic between SCS and the proxy. It will only complicate things and slow down communication. So the SCS configuration must be adjusted accordingly.</w:t>
+      </w:r>
+    </w:p>
+    <w:p/>
+    <w:p>
+      <w:pPr>
+        <w:pStyle w:val="Appendix1"/>
+      </w:pPr>
+      <w:r>
+        <w:t>Appendix</w:t>
+      </w:r>
+      <w:r>
+        <w:t xml:space="preserve"> 1</w:t>
+      </w:r>
+      <w:bookmarkStart w:id="0" w:name="_GoBack"/>
+      <w:bookmarkEnd w:id="0"/>
+    </w:p>
+    <w:p>
+      <w:pPr>
+        <w:pStyle w:val="Appendix2"/>
+      </w:pPr>
+      <w:r>
+        <w:t>Test 1</w:t>
+      </w:r>
+    </w:p>
+    <w:p>
+      <w:pPr>
+        <w:pStyle w:val="Appendix1"/>
+      </w:pPr>
+      <w:r>
+        <w:t>App 2</w:t>
+      </w:r>
+    </w:p>
+    <w:p>
+      <w:pPr>
+        <w:pStyle w:val="Appendix2"/>
+      </w:pPr>
+      <w:r>
+        <w:t>Test 2</w:t>
       </w:r>
     </w:p>
     <w:p/>
@@ -57,13 +93,12 @@
 <file path=word/numbering.xml><?xml version="1.0" encoding="utf-8"?>
 <w:numbering xmlns:wpc="http://schemas.microsoft.com/office/word/2010/wordprocessingCanvas" xmlns:cx="http://schemas.microsoft.com/office/drawing/2014/chartex" xmlns:cx1="http://schemas.microsoft.com/office/drawing/2015/9/8/chartex" xmlns:cx2="http://schemas.microsoft.com/office/drawing/2015/10/21/chartex" xmlns:cx3="http://schemas.microsoft.com/office/drawing/2016/5/9/chartex" xmlns:cx4="http://schemas.microsoft.com/office/drawing/2016/5/10/chartex" xmlns:cx5="http://schemas.microsoft.com/office/drawing/2016/5/11/chartex" xmlns:cx6="http://schemas.microsoft.com/office/drawing/2016/5/12/chartex" xmlns:cx7="http://schemas.microsoft.com/office/drawing/2016/5/13/chartex" xmlns:cx8="http://schemas.microsoft.com/office/drawing/2016/5/14/chartex" xmlns:mc="http://schemas.openxmlformats.org/markup-compatibility/2006" xmlns:aink="http://schemas.microsoft.com/office/drawing/2016/ink" xmlns:am3d="http://schemas.microsoft.com/office/drawing/2017/model3d" xmlns:o="urn:schemas-microsoft-com:office:office" xmlns:r="http://schemas.openxmlformats.org/officeDocument/2006/relationships" xmlns:m="http://schemas.openxmlformats.org/officeDocument/2006/math" xmlns:v="urn:schemas-microsoft-com:vml" xmlns:wp14="http://schemas.microsoft.com/office/word/2010/wordprocessingDrawing" xmlns:wp="http://schemas.openxmlformats.org/drawingml/2006/wordprocessingDrawing" xmlns:w10="urn:schemas-microsoft-com:office:word" xmlns:w="http://schemas.openxmlformats.org/wordprocessingml/2006/main" xmlns:w14="http://schemas.microsoft.com/office/word/2010/wordml" xmlns:w15="http://schemas.microsoft.com/office/word/2012/wordml" xmlns:w16cid="http://schemas.microsoft.com/office/word/2016/wordml/cid" xmlns:w16se="http://schemas.microsoft.com/office/word/2015/wordml/symex" xmlns:wpg="http://schemas.microsoft.com/office/word/2010/wordprocessingGroup" xmlns:wpi="http://schemas.microsoft.com/office/word/2010/wordprocessingInk" xmlns:wne="http://schemas.microsoft.com/office/word/2006/wordml" xmlns:wps="http://schemas.microsoft.com/office/word/2010/wordprocessingShape" mc:Ignorable="w14 w15 w16se w16cid wp14">
   <w:abstractNum w:abstractNumId="0" w15:restartNumberingAfterBreak="0">
-    <w:nsid w:val="31D04254"/>
+    <w:nsid w:val="04E44943"/>
     <w:multiLevelType w:val="multilevel"/>
     <w:tmpl w:val="270694BC"/>
     <w:lvl w:ilvl="0">
       <w:start w:val="1"/>
       <w:numFmt w:val="decimal"/>
-      <w:pStyle w:val="Overskrift1"/>
       <w:lvlText w:val="%1"/>
       <w:lvlJc w:val="left"/>
       <w:pPr>
@@ -73,7 +108,6 @@
     <w:lvl w:ilvl="1">
       <w:start w:val="1"/>
       <w:numFmt w:val="decimal"/>
-      <w:pStyle w:val="Overskrift2"/>
       <w:lvlText w:val="%1.%2"/>
       <w:lvlJc w:val="left"/>
       <w:pPr>
@@ -83,7 +117,6 @@
     <w:lvl w:ilvl="2">
       <w:start w:val="1"/>
       <w:numFmt w:val="decimal"/>
-      <w:pStyle w:val="Overskrift3"/>
       <w:lvlText w:val="%1.%2.%3"/>
       <w:lvlJc w:val="left"/>
       <w:pPr>
@@ -93,7 +126,6 @@
     <w:lvl w:ilvl="3">
       <w:start w:val="1"/>
       <w:numFmt w:val="decimal"/>
-      <w:pStyle w:val="Overskrift4"/>
       <w:lvlText w:val="%1.%2.%3.%4"/>
       <w:lvlJc w:val="left"/>
       <w:pPr>
@@ -103,7 +135,6 @@
     <w:lvl w:ilvl="4">
       <w:start w:val="1"/>
       <w:numFmt w:val="decimal"/>
-      <w:pStyle w:val="Overskrift5"/>
       <w:lvlText w:val="%1.%2.%3.%4.%5"/>
       <w:lvlJc w:val="left"/>
       <w:pPr>
@@ -113,7 +144,6 @@
     <w:lvl w:ilvl="5">
       <w:start w:val="1"/>
       <w:numFmt w:val="decimal"/>
-      <w:pStyle w:val="Overskrift6"/>
       <w:lvlText w:val="%1.%2.%3.%4.%5.%6"/>
       <w:lvlJc w:val="left"/>
       <w:pPr>
@@ -123,7 +153,6 @@
     <w:lvl w:ilvl="6">
       <w:start w:val="1"/>
       <w:numFmt w:val="decimal"/>
-      <w:pStyle w:val="Overskrift7"/>
       <w:lvlText w:val="%1.%2.%3.%4.%5.%6.%7"/>
       <w:lvlJc w:val="left"/>
       <w:pPr>
@@ -133,7 +162,6 @@
     <w:lvl w:ilvl="7">
       <w:start w:val="1"/>
       <w:numFmt w:val="decimal"/>
-      <w:pStyle w:val="Overskrift8"/>
       <w:lvlText w:val="%1.%2.%3.%4.%5.%6.%7.%8"/>
       <w:lvlJc w:val="left"/>
       <w:pPr>
@@ -143,16 +171,1248 @@
     <w:lvl w:ilvl="8">
       <w:start w:val="1"/>
       <w:numFmt w:val="decimal"/>
-      <w:pStyle w:val="Overskrift9"/>
       <w:lvlText w:val="%1.%2.%3.%4.%5.%6.%7.%8.%9"/>
       <w:lvlJc w:val="left"/>
       <w:pPr>
         <w:ind w:left="1584" w:hanging="1584"/>
       </w:pPr>
+    </w:lvl>
+  </w:abstractNum>
+  <w:abstractNum w:abstractNumId="1" w15:restartNumberingAfterBreak="0">
+    <w:nsid w:val="11B44BC2"/>
+    <w:multiLevelType w:val="multilevel"/>
+    <w:tmpl w:val="1570F1BA"/>
+    <w:lvl w:ilvl="0">
+      <w:start w:val="1"/>
+      <w:numFmt w:val="upperLetter"/>
+      <w:pStyle w:val="Appendix1"/>
+      <w:lvlText w:val="APPENDIX %1"/>
+      <w:lvlJc w:val="left"/>
+      <w:pPr>
+        <w:ind w:left="2381" w:hanging="2381"/>
+      </w:pPr>
+      <w:rPr>
+        <w:rFonts w:hint="default"/>
+      </w:rPr>
+    </w:lvl>
+    <w:lvl w:ilvl="1">
+      <w:start w:val="1"/>
+      <w:numFmt w:val="decimal"/>
+      <w:pStyle w:val="Appendix2"/>
+      <w:lvlText w:val="APPENDIX %1-%2"/>
+      <w:lvlJc w:val="left"/>
+      <w:pPr>
+        <w:ind w:left="2381" w:hanging="2381"/>
+      </w:pPr>
+      <w:rPr>
+        <w:rFonts w:hint="default"/>
+      </w:rPr>
+    </w:lvl>
+    <w:lvl w:ilvl="2">
+      <w:start w:val="1"/>
+      <w:numFmt w:val="decimal"/>
+      <w:lvlText w:val="%3."/>
+      <w:lvlJc w:val="left"/>
+      <w:pPr>
+        <w:ind w:left="1440" w:firstLine="0"/>
+      </w:pPr>
+      <w:rPr>
+        <w:rFonts w:hint="default"/>
+      </w:rPr>
+    </w:lvl>
+    <w:lvl w:ilvl="3">
+      <w:start w:val="1"/>
+      <w:numFmt w:val="lowerLetter"/>
+      <w:lvlText w:val="%4)"/>
+      <w:lvlJc w:val="left"/>
+      <w:pPr>
+        <w:ind w:left="2160" w:firstLine="0"/>
+      </w:pPr>
+      <w:rPr>
+        <w:rFonts w:hint="default"/>
+      </w:rPr>
+    </w:lvl>
+    <w:lvl w:ilvl="4">
+      <w:start w:val="1"/>
+      <w:numFmt w:val="decimal"/>
+      <w:lvlText w:val="(%5)"/>
+      <w:lvlJc w:val="left"/>
+      <w:pPr>
+        <w:ind w:left="2880" w:firstLine="0"/>
+      </w:pPr>
+      <w:rPr>
+        <w:rFonts w:hint="default"/>
+      </w:rPr>
+    </w:lvl>
+    <w:lvl w:ilvl="5">
+      <w:start w:val="1"/>
+      <w:numFmt w:val="lowerLetter"/>
+      <w:lvlText w:val="(%6)"/>
+      <w:lvlJc w:val="left"/>
+      <w:pPr>
+        <w:ind w:left="3600" w:firstLine="0"/>
+      </w:pPr>
+      <w:rPr>
+        <w:rFonts w:hint="default"/>
+      </w:rPr>
+    </w:lvl>
+    <w:lvl w:ilvl="6">
+      <w:start w:val="1"/>
+      <w:numFmt w:val="lowerRoman"/>
+      <w:lvlText w:val="(%7)"/>
+      <w:lvlJc w:val="left"/>
+      <w:pPr>
+        <w:ind w:left="4320" w:firstLine="0"/>
+      </w:pPr>
+      <w:rPr>
+        <w:rFonts w:hint="default"/>
+      </w:rPr>
+    </w:lvl>
+    <w:lvl w:ilvl="7">
+      <w:start w:val="1"/>
+      <w:numFmt w:val="lowerLetter"/>
+      <w:lvlText w:val="(%8)"/>
+      <w:lvlJc w:val="left"/>
+      <w:pPr>
+        <w:ind w:left="5040" w:firstLine="0"/>
+      </w:pPr>
+      <w:rPr>
+        <w:rFonts w:hint="default"/>
+      </w:rPr>
+    </w:lvl>
+    <w:lvl w:ilvl="8">
+      <w:start w:val="1"/>
+      <w:numFmt w:val="lowerRoman"/>
+      <w:lvlText w:val="(%9)"/>
+      <w:lvlJc w:val="left"/>
+      <w:pPr>
+        <w:ind w:left="5760" w:firstLine="0"/>
+      </w:pPr>
+      <w:rPr>
+        <w:rFonts w:hint="default"/>
+      </w:rPr>
+    </w:lvl>
+  </w:abstractNum>
+  <w:abstractNum w:abstractNumId="2" w15:restartNumberingAfterBreak="0">
+    <w:nsid w:val="19EC304C"/>
+    <w:multiLevelType w:val="multilevel"/>
+    <w:tmpl w:val="A2762EBA"/>
+    <w:lvl w:ilvl="0">
+      <w:start w:val="1"/>
+      <w:numFmt w:val="upperLetter"/>
+      <w:lvlText w:val="APPENDIX %1"/>
+      <w:lvlJc w:val="left"/>
+      <w:pPr>
+        <w:ind w:left="0" w:firstLine="0"/>
+      </w:pPr>
+      <w:rPr>
+        <w:rFonts w:hint="default"/>
+      </w:rPr>
+    </w:lvl>
+    <w:lvl w:ilvl="1">
+      <w:start w:val="1"/>
+      <w:numFmt w:val="decimal"/>
+      <w:lvlText w:val="APPENDIX %1-%2."/>
+      <w:lvlJc w:val="left"/>
+      <w:pPr>
+        <w:ind w:left="720" w:firstLine="0"/>
+      </w:pPr>
+      <w:rPr>
+        <w:rFonts w:hint="default"/>
+      </w:rPr>
+    </w:lvl>
+    <w:lvl w:ilvl="2">
+      <w:start w:val="1"/>
+      <w:numFmt w:val="decimal"/>
+      <w:lvlText w:val="%3."/>
+      <w:lvlJc w:val="left"/>
+      <w:pPr>
+        <w:ind w:left="1440" w:firstLine="0"/>
+      </w:pPr>
+      <w:rPr>
+        <w:rFonts w:hint="default"/>
+      </w:rPr>
+    </w:lvl>
+    <w:lvl w:ilvl="3">
+      <w:start w:val="1"/>
+      <w:numFmt w:val="lowerLetter"/>
+      <w:lvlText w:val="%4)"/>
+      <w:lvlJc w:val="left"/>
+      <w:pPr>
+        <w:ind w:left="2160" w:firstLine="0"/>
+      </w:pPr>
+      <w:rPr>
+        <w:rFonts w:hint="default"/>
+      </w:rPr>
+    </w:lvl>
+    <w:lvl w:ilvl="4">
+      <w:start w:val="1"/>
+      <w:numFmt w:val="decimal"/>
+      <w:lvlText w:val="(%5)"/>
+      <w:lvlJc w:val="left"/>
+      <w:pPr>
+        <w:ind w:left="2880" w:firstLine="0"/>
+      </w:pPr>
+      <w:rPr>
+        <w:rFonts w:hint="default"/>
+      </w:rPr>
+    </w:lvl>
+    <w:lvl w:ilvl="5">
+      <w:start w:val="1"/>
+      <w:numFmt w:val="lowerLetter"/>
+      <w:lvlText w:val="(%6)"/>
+      <w:lvlJc w:val="left"/>
+      <w:pPr>
+        <w:ind w:left="3600" w:firstLine="0"/>
+      </w:pPr>
+      <w:rPr>
+        <w:rFonts w:hint="default"/>
+      </w:rPr>
+    </w:lvl>
+    <w:lvl w:ilvl="6">
+      <w:start w:val="1"/>
+      <w:numFmt w:val="lowerRoman"/>
+      <w:lvlText w:val="(%7)"/>
+      <w:lvlJc w:val="left"/>
+      <w:pPr>
+        <w:ind w:left="4320" w:firstLine="0"/>
+      </w:pPr>
+      <w:rPr>
+        <w:rFonts w:hint="default"/>
+      </w:rPr>
+    </w:lvl>
+    <w:lvl w:ilvl="7">
+      <w:start w:val="1"/>
+      <w:numFmt w:val="lowerLetter"/>
+      <w:lvlText w:val="(%8)"/>
+      <w:lvlJc w:val="left"/>
+      <w:pPr>
+        <w:ind w:left="5040" w:firstLine="0"/>
+      </w:pPr>
+      <w:rPr>
+        <w:rFonts w:hint="default"/>
+      </w:rPr>
+    </w:lvl>
+    <w:lvl w:ilvl="8">
+      <w:start w:val="1"/>
+      <w:numFmt w:val="lowerRoman"/>
+      <w:lvlText w:val="(%9)"/>
+      <w:lvlJc w:val="left"/>
+      <w:pPr>
+        <w:ind w:left="5760" w:firstLine="0"/>
+      </w:pPr>
+      <w:rPr>
+        <w:rFonts w:hint="default"/>
+      </w:rPr>
+    </w:lvl>
+  </w:abstractNum>
+  <w:abstractNum w:abstractNumId="3" w15:restartNumberingAfterBreak="0">
+    <w:nsid w:val="204703EB"/>
+    <w:multiLevelType w:val="multilevel"/>
+    <w:tmpl w:val="72105CF2"/>
+    <w:lvl w:ilvl="0">
+      <w:start w:val="1"/>
+      <w:numFmt w:val="upperLetter"/>
+      <w:lvlText w:val="APPENDIX %1"/>
+      <w:lvlJc w:val="left"/>
+      <w:pPr>
+        <w:ind w:left="0" w:firstLine="0"/>
+      </w:pPr>
+      <w:rPr>
+        <w:rFonts w:hint="default"/>
+      </w:rPr>
+    </w:lvl>
+    <w:lvl w:ilvl="1">
+      <w:start w:val="1"/>
+      <w:numFmt w:val="decimal"/>
+      <w:lvlText w:val="APPENDIX %1-%2"/>
+      <w:lvlJc w:val="left"/>
+      <w:pPr>
+        <w:ind w:left="720" w:hanging="720"/>
+      </w:pPr>
+      <w:rPr>
+        <w:rFonts w:hint="default"/>
+      </w:rPr>
+    </w:lvl>
+    <w:lvl w:ilvl="2">
+      <w:start w:val="1"/>
+      <w:numFmt w:val="decimal"/>
+      <w:lvlText w:val="%3."/>
+      <w:lvlJc w:val="left"/>
+      <w:pPr>
+        <w:ind w:left="1440" w:firstLine="0"/>
+      </w:pPr>
+      <w:rPr>
+        <w:rFonts w:hint="default"/>
+      </w:rPr>
+    </w:lvl>
+    <w:lvl w:ilvl="3">
+      <w:start w:val="1"/>
+      <w:numFmt w:val="lowerLetter"/>
+      <w:lvlText w:val="%4)"/>
+      <w:lvlJc w:val="left"/>
+      <w:pPr>
+        <w:ind w:left="2160" w:firstLine="0"/>
+      </w:pPr>
+      <w:rPr>
+        <w:rFonts w:hint="default"/>
+      </w:rPr>
+    </w:lvl>
+    <w:lvl w:ilvl="4">
+      <w:start w:val="1"/>
+      <w:numFmt w:val="decimal"/>
+      <w:lvlText w:val="(%5)"/>
+      <w:lvlJc w:val="left"/>
+      <w:pPr>
+        <w:ind w:left="2880" w:firstLine="0"/>
+      </w:pPr>
+      <w:rPr>
+        <w:rFonts w:hint="default"/>
+      </w:rPr>
+    </w:lvl>
+    <w:lvl w:ilvl="5">
+      <w:start w:val="1"/>
+      <w:numFmt w:val="lowerLetter"/>
+      <w:lvlText w:val="(%6)"/>
+      <w:lvlJc w:val="left"/>
+      <w:pPr>
+        <w:ind w:left="3600" w:firstLine="0"/>
+      </w:pPr>
+      <w:rPr>
+        <w:rFonts w:hint="default"/>
+      </w:rPr>
+    </w:lvl>
+    <w:lvl w:ilvl="6">
+      <w:start w:val="1"/>
+      <w:numFmt w:val="lowerRoman"/>
+      <w:lvlText w:val="(%7)"/>
+      <w:lvlJc w:val="left"/>
+      <w:pPr>
+        <w:ind w:left="4320" w:firstLine="0"/>
+      </w:pPr>
+      <w:rPr>
+        <w:rFonts w:hint="default"/>
+      </w:rPr>
+    </w:lvl>
+    <w:lvl w:ilvl="7">
+      <w:start w:val="1"/>
+      <w:numFmt w:val="lowerLetter"/>
+      <w:lvlText w:val="(%8)"/>
+      <w:lvlJc w:val="left"/>
+      <w:pPr>
+        <w:ind w:left="5040" w:firstLine="0"/>
+      </w:pPr>
+      <w:rPr>
+        <w:rFonts w:hint="default"/>
+      </w:rPr>
+    </w:lvl>
+    <w:lvl w:ilvl="8">
+      <w:start w:val="1"/>
+      <w:numFmt w:val="lowerRoman"/>
+      <w:lvlText w:val="(%9)"/>
+      <w:lvlJc w:val="left"/>
+      <w:pPr>
+        <w:ind w:left="5760" w:firstLine="0"/>
+      </w:pPr>
+      <w:rPr>
+        <w:rFonts w:hint="default"/>
+      </w:rPr>
+    </w:lvl>
+  </w:abstractNum>
+  <w:abstractNum w:abstractNumId="4" w15:restartNumberingAfterBreak="0">
+    <w:nsid w:val="216A0A08"/>
+    <w:multiLevelType w:val="multilevel"/>
+    <w:tmpl w:val="252AFE4E"/>
+    <w:lvl w:ilvl="0">
+      <w:start w:val="1"/>
+      <w:numFmt w:val="upperLetter"/>
+      <w:lvlText w:val="APPENDIX %1"/>
+      <w:lvlJc w:val="left"/>
+      <w:pPr>
+        <w:ind w:left="0" w:firstLine="113"/>
+      </w:pPr>
+      <w:rPr>
+        <w:rFonts w:hint="default"/>
+      </w:rPr>
+    </w:lvl>
+    <w:lvl w:ilvl="1">
+      <w:start w:val="1"/>
+      <w:numFmt w:val="upperLetter"/>
+      <w:lvlText w:val="%2."/>
+      <w:lvlJc w:val="left"/>
+      <w:pPr>
+        <w:ind w:left="720" w:firstLine="0"/>
+      </w:pPr>
+      <w:rPr>
+        <w:rFonts w:hint="default"/>
+      </w:rPr>
+    </w:lvl>
+    <w:lvl w:ilvl="2">
+      <w:start w:val="1"/>
+      <w:numFmt w:val="decimal"/>
+      <w:lvlText w:val="%3."/>
+      <w:lvlJc w:val="left"/>
+      <w:pPr>
+        <w:ind w:left="1440" w:firstLine="0"/>
+      </w:pPr>
+      <w:rPr>
+        <w:rFonts w:hint="default"/>
+      </w:rPr>
+    </w:lvl>
+    <w:lvl w:ilvl="3">
+      <w:start w:val="1"/>
+      <w:numFmt w:val="lowerLetter"/>
+      <w:lvlText w:val="%4)"/>
+      <w:lvlJc w:val="left"/>
+      <w:pPr>
+        <w:ind w:left="2160" w:firstLine="0"/>
+      </w:pPr>
+      <w:rPr>
+        <w:rFonts w:hint="default"/>
+      </w:rPr>
+    </w:lvl>
+    <w:lvl w:ilvl="4">
+      <w:start w:val="1"/>
+      <w:numFmt w:val="decimal"/>
+      <w:lvlText w:val="(%5)"/>
+      <w:lvlJc w:val="left"/>
+      <w:pPr>
+        <w:ind w:left="2880" w:firstLine="0"/>
+      </w:pPr>
+      <w:rPr>
+        <w:rFonts w:hint="default"/>
+      </w:rPr>
+    </w:lvl>
+    <w:lvl w:ilvl="5">
+      <w:start w:val="1"/>
+      <w:numFmt w:val="lowerLetter"/>
+      <w:lvlText w:val="(%6)"/>
+      <w:lvlJc w:val="left"/>
+      <w:pPr>
+        <w:ind w:left="3600" w:firstLine="0"/>
+      </w:pPr>
+      <w:rPr>
+        <w:rFonts w:hint="default"/>
+      </w:rPr>
+    </w:lvl>
+    <w:lvl w:ilvl="6">
+      <w:start w:val="1"/>
+      <w:numFmt w:val="lowerRoman"/>
+      <w:lvlText w:val="(%7)"/>
+      <w:lvlJc w:val="left"/>
+      <w:pPr>
+        <w:ind w:left="4320" w:firstLine="0"/>
+      </w:pPr>
+      <w:rPr>
+        <w:rFonts w:hint="default"/>
+      </w:rPr>
+    </w:lvl>
+    <w:lvl w:ilvl="7">
+      <w:start w:val="1"/>
+      <w:numFmt w:val="lowerLetter"/>
+      <w:lvlText w:val="(%8)"/>
+      <w:lvlJc w:val="left"/>
+      <w:pPr>
+        <w:ind w:left="5040" w:firstLine="0"/>
+      </w:pPr>
+      <w:rPr>
+        <w:rFonts w:hint="default"/>
+      </w:rPr>
+    </w:lvl>
+    <w:lvl w:ilvl="8">
+      <w:start w:val="1"/>
+      <w:numFmt w:val="lowerRoman"/>
+      <w:lvlText w:val="(%9)"/>
+      <w:lvlJc w:val="left"/>
+      <w:pPr>
+        <w:ind w:left="5760" w:firstLine="0"/>
+      </w:pPr>
+      <w:rPr>
+        <w:rFonts w:hint="default"/>
+      </w:rPr>
+    </w:lvl>
+  </w:abstractNum>
+  <w:abstractNum w:abstractNumId="5" w15:restartNumberingAfterBreak="0">
+    <w:nsid w:val="31D04254"/>
+    <w:multiLevelType w:val="multilevel"/>
+    <w:tmpl w:val="55E81FC6"/>
+    <w:lvl w:ilvl="0">
+      <w:start w:val="1"/>
+      <w:numFmt w:val="decimal"/>
+      <w:pStyle w:val="Heading1"/>
+      <w:lvlText w:val="%1"/>
+      <w:lvlJc w:val="left"/>
+      <w:pPr>
+        <w:ind w:left="432" w:hanging="432"/>
+      </w:pPr>
+    </w:lvl>
+    <w:lvl w:ilvl="1">
+      <w:start w:val="1"/>
+      <w:numFmt w:val="decimal"/>
+      <w:pStyle w:val="Heading2"/>
+      <w:lvlText w:val="%1.%2"/>
+      <w:lvlJc w:val="left"/>
+      <w:pPr>
+        <w:ind w:left="576" w:hanging="576"/>
+      </w:pPr>
+    </w:lvl>
+    <w:lvl w:ilvl="2">
+      <w:start w:val="1"/>
+      <w:numFmt w:val="decimal"/>
+      <w:pStyle w:val="Heading3"/>
+      <w:lvlText w:val="%1.%2.%3"/>
+      <w:lvlJc w:val="left"/>
+      <w:pPr>
+        <w:ind w:left="720" w:hanging="720"/>
+      </w:pPr>
+    </w:lvl>
+    <w:lvl w:ilvl="3">
+      <w:start w:val="1"/>
+      <w:numFmt w:val="decimal"/>
+      <w:pStyle w:val="Heading4"/>
+      <w:lvlText w:val="%1.%2.%3.%4"/>
+      <w:lvlJc w:val="left"/>
+      <w:pPr>
+        <w:ind w:left="864" w:hanging="864"/>
+      </w:pPr>
+    </w:lvl>
+    <w:lvl w:ilvl="4">
+      <w:start w:val="1"/>
+      <w:numFmt w:val="decimal"/>
+      <w:pStyle w:val="Heading5"/>
+      <w:lvlText w:val="%1.%2.%3.%4.%5"/>
+      <w:lvlJc w:val="left"/>
+      <w:pPr>
+        <w:ind w:left="1008" w:hanging="1008"/>
+      </w:pPr>
+    </w:lvl>
+    <w:lvl w:ilvl="5">
+      <w:start w:val="1"/>
+      <w:numFmt w:val="decimal"/>
+      <w:pStyle w:val="Heading6"/>
+      <w:lvlText w:val="%1.%2.%3.%4.%5.%6"/>
+      <w:lvlJc w:val="left"/>
+      <w:pPr>
+        <w:ind w:left="1152" w:hanging="1152"/>
+      </w:pPr>
+    </w:lvl>
+    <w:lvl w:ilvl="6">
+      <w:start w:val="1"/>
+      <w:numFmt w:val="decimal"/>
+      <w:pStyle w:val="Heading7"/>
+      <w:lvlText w:val="%1.%2.%3.%4.%5.%6.%7"/>
+      <w:lvlJc w:val="left"/>
+      <w:pPr>
+        <w:ind w:left="1296" w:hanging="1296"/>
+      </w:pPr>
+    </w:lvl>
+    <w:lvl w:ilvl="7">
+      <w:start w:val="1"/>
+      <w:numFmt w:val="decimal"/>
+      <w:pStyle w:val="Heading8"/>
+      <w:lvlText w:val="%1.%2.%3.%4.%5.%6.%7.%8"/>
+      <w:lvlJc w:val="left"/>
+      <w:pPr>
+        <w:ind w:left="1440" w:hanging="1440"/>
+      </w:pPr>
+    </w:lvl>
+    <w:lvl w:ilvl="8">
+      <w:start w:val="1"/>
+      <w:numFmt w:val="decimal"/>
+      <w:pStyle w:val="Heading9"/>
+      <w:lvlText w:val="%1.%2.%3.%4.%5.%6.%7.%8.%9"/>
+      <w:lvlJc w:val="left"/>
+      <w:pPr>
+        <w:ind w:left="1584" w:hanging="1584"/>
+      </w:pPr>
+    </w:lvl>
+  </w:abstractNum>
+  <w:abstractNum w:abstractNumId="6" w15:restartNumberingAfterBreak="0">
+    <w:nsid w:val="483F5150"/>
+    <w:multiLevelType w:val="multilevel"/>
+    <w:tmpl w:val="192287CA"/>
+    <w:lvl w:ilvl="0">
+      <w:start w:val="1"/>
+      <w:numFmt w:val="upperLetter"/>
+      <w:lvlText w:val="APPENDIX %1"/>
+      <w:lvlJc w:val="left"/>
+      <w:pPr>
+        <w:ind w:left="0" w:firstLine="0"/>
+      </w:pPr>
+      <w:rPr>
+        <w:rFonts w:hint="default"/>
+      </w:rPr>
+    </w:lvl>
+    <w:lvl w:ilvl="1">
+      <w:start w:val="1"/>
+      <w:numFmt w:val="decimal"/>
+      <w:lvlText w:val="APPENDIX %1-%2."/>
+      <w:lvlJc w:val="left"/>
+      <w:pPr>
+        <w:ind w:left="720" w:firstLine="0"/>
+      </w:pPr>
+      <w:rPr>
+        <w:rFonts w:hint="default"/>
+      </w:rPr>
+    </w:lvl>
+    <w:lvl w:ilvl="2">
+      <w:start w:val="1"/>
+      <w:numFmt w:val="decimal"/>
+      <w:lvlText w:val="%3."/>
+      <w:lvlJc w:val="left"/>
+      <w:pPr>
+        <w:ind w:left="1440" w:firstLine="0"/>
+      </w:pPr>
+      <w:rPr>
+        <w:rFonts w:hint="default"/>
+      </w:rPr>
+    </w:lvl>
+    <w:lvl w:ilvl="3">
+      <w:start w:val="1"/>
+      <w:numFmt w:val="lowerLetter"/>
+      <w:lvlText w:val="%4)"/>
+      <w:lvlJc w:val="left"/>
+      <w:pPr>
+        <w:ind w:left="2160" w:firstLine="0"/>
+      </w:pPr>
+      <w:rPr>
+        <w:rFonts w:hint="default"/>
+      </w:rPr>
+    </w:lvl>
+    <w:lvl w:ilvl="4">
+      <w:start w:val="1"/>
+      <w:numFmt w:val="decimal"/>
+      <w:lvlText w:val="(%5)"/>
+      <w:lvlJc w:val="left"/>
+      <w:pPr>
+        <w:ind w:left="2880" w:firstLine="0"/>
+      </w:pPr>
+      <w:rPr>
+        <w:rFonts w:hint="default"/>
+      </w:rPr>
+    </w:lvl>
+    <w:lvl w:ilvl="5">
+      <w:start w:val="1"/>
+      <w:numFmt w:val="lowerLetter"/>
+      <w:lvlText w:val="(%6)"/>
+      <w:lvlJc w:val="left"/>
+      <w:pPr>
+        <w:ind w:left="3600" w:firstLine="0"/>
+      </w:pPr>
+      <w:rPr>
+        <w:rFonts w:hint="default"/>
+      </w:rPr>
+    </w:lvl>
+    <w:lvl w:ilvl="6">
+      <w:start w:val="1"/>
+      <w:numFmt w:val="lowerRoman"/>
+      <w:lvlText w:val="(%7)"/>
+      <w:lvlJc w:val="left"/>
+      <w:pPr>
+        <w:ind w:left="4320" w:firstLine="0"/>
+      </w:pPr>
+      <w:rPr>
+        <w:rFonts w:hint="default"/>
+      </w:rPr>
+    </w:lvl>
+    <w:lvl w:ilvl="7">
+      <w:start w:val="1"/>
+      <w:numFmt w:val="lowerLetter"/>
+      <w:lvlText w:val="(%8)"/>
+      <w:lvlJc w:val="left"/>
+      <w:pPr>
+        <w:ind w:left="5040" w:firstLine="0"/>
+      </w:pPr>
+      <w:rPr>
+        <w:rFonts w:hint="default"/>
+      </w:rPr>
+    </w:lvl>
+    <w:lvl w:ilvl="8">
+      <w:start w:val="1"/>
+      <w:numFmt w:val="lowerRoman"/>
+      <w:lvlText w:val="(%9)"/>
+      <w:lvlJc w:val="left"/>
+      <w:pPr>
+        <w:ind w:left="5760" w:firstLine="0"/>
+      </w:pPr>
+      <w:rPr>
+        <w:rFonts w:hint="default"/>
+      </w:rPr>
+    </w:lvl>
+  </w:abstractNum>
+  <w:abstractNum w:abstractNumId="7" w15:restartNumberingAfterBreak="0">
+    <w:nsid w:val="50226C98"/>
+    <w:multiLevelType w:val="multilevel"/>
+    <w:tmpl w:val="94029908"/>
+    <w:lvl w:ilvl="0">
+      <w:start w:val="1"/>
+      <w:numFmt w:val="upperLetter"/>
+      <w:lvlText w:val="APPENDIX %1"/>
+      <w:lvlJc w:val="left"/>
+      <w:pPr>
+        <w:ind w:left="0" w:firstLine="0"/>
+      </w:pPr>
+      <w:rPr>
+        <w:rFonts w:hint="default"/>
+      </w:rPr>
+    </w:lvl>
+    <w:lvl w:ilvl="1">
+      <w:start w:val="1"/>
+      <w:numFmt w:val="upperLetter"/>
+      <w:lvlText w:val="%2."/>
+      <w:lvlJc w:val="left"/>
+      <w:pPr>
+        <w:ind w:left="720" w:firstLine="0"/>
+      </w:pPr>
+      <w:rPr>
+        <w:rFonts w:hint="default"/>
+      </w:rPr>
+    </w:lvl>
+    <w:lvl w:ilvl="2">
+      <w:start w:val="1"/>
+      <w:numFmt w:val="decimal"/>
+      <w:lvlText w:val="%3."/>
+      <w:lvlJc w:val="left"/>
+      <w:pPr>
+        <w:ind w:left="1440" w:firstLine="0"/>
+      </w:pPr>
+      <w:rPr>
+        <w:rFonts w:hint="default"/>
+      </w:rPr>
+    </w:lvl>
+    <w:lvl w:ilvl="3">
+      <w:start w:val="1"/>
+      <w:numFmt w:val="lowerLetter"/>
+      <w:lvlText w:val="%4)"/>
+      <w:lvlJc w:val="left"/>
+      <w:pPr>
+        <w:ind w:left="2160" w:firstLine="0"/>
+      </w:pPr>
+      <w:rPr>
+        <w:rFonts w:hint="default"/>
+      </w:rPr>
+    </w:lvl>
+    <w:lvl w:ilvl="4">
+      <w:start w:val="1"/>
+      <w:numFmt w:val="decimal"/>
+      <w:lvlText w:val="(%5)"/>
+      <w:lvlJc w:val="left"/>
+      <w:pPr>
+        <w:ind w:left="2880" w:firstLine="0"/>
+      </w:pPr>
+      <w:rPr>
+        <w:rFonts w:hint="default"/>
+      </w:rPr>
+    </w:lvl>
+    <w:lvl w:ilvl="5">
+      <w:start w:val="1"/>
+      <w:numFmt w:val="lowerLetter"/>
+      <w:lvlText w:val="(%6)"/>
+      <w:lvlJc w:val="left"/>
+      <w:pPr>
+        <w:ind w:left="3600" w:firstLine="0"/>
+      </w:pPr>
+      <w:rPr>
+        <w:rFonts w:hint="default"/>
+      </w:rPr>
+    </w:lvl>
+    <w:lvl w:ilvl="6">
+      <w:start w:val="1"/>
+      <w:numFmt w:val="lowerRoman"/>
+      <w:lvlText w:val="(%7)"/>
+      <w:lvlJc w:val="left"/>
+      <w:pPr>
+        <w:ind w:left="4320" w:firstLine="0"/>
+      </w:pPr>
+      <w:rPr>
+        <w:rFonts w:hint="default"/>
+      </w:rPr>
+    </w:lvl>
+    <w:lvl w:ilvl="7">
+      <w:start w:val="1"/>
+      <w:numFmt w:val="lowerLetter"/>
+      <w:lvlText w:val="(%8)"/>
+      <w:lvlJc w:val="left"/>
+      <w:pPr>
+        <w:ind w:left="5040" w:firstLine="0"/>
+      </w:pPr>
+      <w:rPr>
+        <w:rFonts w:hint="default"/>
+      </w:rPr>
+    </w:lvl>
+    <w:lvl w:ilvl="8">
+      <w:start w:val="1"/>
+      <w:numFmt w:val="lowerRoman"/>
+      <w:lvlText w:val="(%9)"/>
+      <w:lvlJc w:val="left"/>
+      <w:pPr>
+        <w:ind w:left="5760" w:firstLine="0"/>
+      </w:pPr>
+      <w:rPr>
+        <w:rFonts w:hint="default"/>
+      </w:rPr>
+    </w:lvl>
+  </w:abstractNum>
+  <w:abstractNum w:abstractNumId="8" w15:restartNumberingAfterBreak="0">
+    <w:nsid w:val="505E71A0"/>
+    <w:multiLevelType w:val="multilevel"/>
+    <w:tmpl w:val="9606C846"/>
+    <w:lvl w:ilvl="0">
+      <w:start w:val="1"/>
+      <w:numFmt w:val="upperLetter"/>
+      <w:lvlText w:val="APPENDIX %1"/>
+      <w:lvlJc w:val="left"/>
+      <w:pPr>
+        <w:ind w:left="0" w:firstLine="0"/>
+      </w:pPr>
+      <w:rPr>
+        <w:rFonts w:hint="default"/>
+      </w:rPr>
+    </w:lvl>
+    <w:lvl w:ilvl="1">
+      <w:start w:val="1"/>
+      <w:numFmt w:val="decimal"/>
+      <w:lvlText w:val="APPENDIX %1-%2."/>
+      <w:lvlJc w:val="left"/>
+      <w:pPr>
+        <w:ind w:left="720" w:firstLine="0"/>
+      </w:pPr>
+      <w:rPr>
+        <w:rFonts w:hint="default"/>
+      </w:rPr>
+    </w:lvl>
+    <w:lvl w:ilvl="2">
+      <w:start w:val="1"/>
+      <w:numFmt w:val="decimal"/>
+      <w:lvlText w:val="%3."/>
+      <w:lvlJc w:val="left"/>
+      <w:pPr>
+        <w:ind w:left="1440" w:firstLine="0"/>
+      </w:pPr>
+      <w:rPr>
+        <w:rFonts w:hint="default"/>
+      </w:rPr>
+    </w:lvl>
+    <w:lvl w:ilvl="3">
+      <w:start w:val="1"/>
+      <w:numFmt w:val="lowerLetter"/>
+      <w:lvlText w:val="%4)"/>
+      <w:lvlJc w:val="left"/>
+      <w:pPr>
+        <w:ind w:left="2160" w:firstLine="0"/>
+      </w:pPr>
+      <w:rPr>
+        <w:rFonts w:hint="default"/>
+      </w:rPr>
+    </w:lvl>
+    <w:lvl w:ilvl="4">
+      <w:start w:val="1"/>
+      <w:numFmt w:val="decimal"/>
+      <w:lvlText w:val="(%5)"/>
+      <w:lvlJc w:val="left"/>
+      <w:pPr>
+        <w:ind w:left="2880" w:firstLine="0"/>
+      </w:pPr>
+      <w:rPr>
+        <w:rFonts w:hint="default"/>
+      </w:rPr>
+    </w:lvl>
+    <w:lvl w:ilvl="5">
+      <w:start w:val="1"/>
+      <w:numFmt w:val="lowerLetter"/>
+      <w:lvlText w:val="(%6)"/>
+      <w:lvlJc w:val="left"/>
+      <w:pPr>
+        <w:ind w:left="3600" w:firstLine="0"/>
+      </w:pPr>
+      <w:rPr>
+        <w:rFonts w:hint="default"/>
+      </w:rPr>
+    </w:lvl>
+    <w:lvl w:ilvl="6">
+      <w:start w:val="1"/>
+      <w:numFmt w:val="lowerRoman"/>
+      <w:lvlText w:val="(%7)"/>
+      <w:lvlJc w:val="left"/>
+      <w:pPr>
+        <w:ind w:left="4320" w:firstLine="0"/>
+      </w:pPr>
+      <w:rPr>
+        <w:rFonts w:hint="default"/>
+      </w:rPr>
+    </w:lvl>
+    <w:lvl w:ilvl="7">
+      <w:start w:val="1"/>
+      <w:numFmt w:val="lowerLetter"/>
+      <w:lvlText w:val="(%8)"/>
+      <w:lvlJc w:val="left"/>
+      <w:pPr>
+        <w:ind w:left="5040" w:firstLine="0"/>
+      </w:pPr>
+      <w:rPr>
+        <w:rFonts w:hint="default"/>
+      </w:rPr>
+    </w:lvl>
+    <w:lvl w:ilvl="8">
+      <w:start w:val="1"/>
+      <w:numFmt w:val="lowerRoman"/>
+      <w:lvlText w:val="(%9)"/>
+      <w:lvlJc w:val="left"/>
+      <w:pPr>
+        <w:ind w:left="5760" w:firstLine="0"/>
+      </w:pPr>
+      <w:rPr>
+        <w:rFonts w:hint="default"/>
+      </w:rPr>
+    </w:lvl>
+  </w:abstractNum>
+  <w:abstractNum w:abstractNumId="9" w15:restartNumberingAfterBreak="0">
+    <w:nsid w:val="587B3337"/>
+    <w:multiLevelType w:val="multilevel"/>
+    <w:tmpl w:val="270694BC"/>
+    <w:lvl w:ilvl="0">
+      <w:start w:val="1"/>
+      <w:numFmt w:val="decimal"/>
+      <w:lvlText w:val="%1"/>
+      <w:lvlJc w:val="left"/>
+      <w:pPr>
+        <w:ind w:left="432" w:hanging="432"/>
+      </w:pPr>
+    </w:lvl>
+    <w:lvl w:ilvl="1">
+      <w:start w:val="1"/>
+      <w:numFmt w:val="decimal"/>
+      <w:lvlText w:val="%1.%2"/>
+      <w:lvlJc w:val="left"/>
+      <w:pPr>
+        <w:ind w:left="576" w:hanging="576"/>
+      </w:pPr>
+    </w:lvl>
+    <w:lvl w:ilvl="2">
+      <w:start w:val="1"/>
+      <w:numFmt w:val="decimal"/>
+      <w:lvlText w:val="%1.%2.%3"/>
+      <w:lvlJc w:val="left"/>
+      <w:pPr>
+        <w:ind w:left="720" w:hanging="720"/>
+      </w:pPr>
+    </w:lvl>
+    <w:lvl w:ilvl="3">
+      <w:start w:val="1"/>
+      <w:numFmt w:val="decimal"/>
+      <w:lvlText w:val="%1.%2.%3.%4"/>
+      <w:lvlJc w:val="left"/>
+      <w:pPr>
+        <w:ind w:left="864" w:hanging="864"/>
+      </w:pPr>
+    </w:lvl>
+    <w:lvl w:ilvl="4">
+      <w:start w:val="1"/>
+      <w:numFmt w:val="decimal"/>
+      <w:lvlText w:val="%1.%2.%3.%4.%5"/>
+      <w:lvlJc w:val="left"/>
+      <w:pPr>
+        <w:ind w:left="1008" w:hanging="1008"/>
+      </w:pPr>
+    </w:lvl>
+    <w:lvl w:ilvl="5">
+      <w:start w:val="1"/>
+      <w:numFmt w:val="decimal"/>
+      <w:lvlText w:val="%1.%2.%3.%4.%5.%6"/>
+      <w:lvlJc w:val="left"/>
+      <w:pPr>
+        <w:ind w:left="1152" w:hanging="1152"/>
+      </w:pPr>
+    </w:lvl>
+    <w:lvl w:ilvl="6">
+      <w:start w:val="1"/>
+      <w:numFmt w:val="decimal"/>
+      <w:lvlText w:val="%1.%2.%3.%4.%5.%6.%7"/>
+      <w:lvlJc w:val="left"/>
+      <w:pPr>
+        <w:ind w:left="1296" w:hanging="1296"/>
+      </w:pPr>
+    </w:lvl>
+    <w:lvl w:ilvl="7">
+      <w:start w:val="1"/>
+      <w:numFmt w:val="decimal"/>
+      <w:lvlText w:val="%1.%2.%3.%4.%5.%6.%7.%8"/>
+      <w:lvlJc w:val="left"/>
+      <w:pPr>
+        <w:ind w:left="1440" w:hanging="1440"/>
+      </w:pPr>
+    </w:lvl>
+    <w:lvl w:ilvl="8">
+      <w:start w:val="1"/>
+      <w:numFmt w:val="decimal"/>
+      <w:lvlText w:val="%1.%2.%3.%4.%5.%6.%7.%8.%9"/>
+      <w:lvlJc w:val="left"/>
+      <w:pPr>
+        <w:ind w:left="1584" w:hanging="1584"/>
+      </w:pPr>
+    </w:lvl>
+  </w:abstractNum>
+  <w:abstractNum w:abstractNumId="10" w15:restartNumberingAfterBreak="0">
+    <w:nsid w:val="65473051"/>
+    <w:multiLevelType w:val="multilevel"/>
+    <w:tmpl w:val="27E03488"/>
+    <w:lvl w:ilvl="0">
+      <w:start w:val="1"/>
+      <w:numFmt w:val="upperLetter"/>
+      <w:lvlText w:val="APPENDIX %1"/>
+      <w:lvlJc w:val="left"/>
+      <w:pPr>
+        <w:ind w:left="0" w:firstLine="0"/>
+      </w:pPr>
+      <w:rPr>
+        <w:rFonts w:hint="default"/>
+      </w:rPr>
+    </w:lvl>
+    <w:lvl w:ilvl="1">
+      <w:start w:val="1"/>
+      <w:numFmt w:val="decimal"/>
+      <w:lvlText w:val="APPENDIX %1-%2"/>
+      <w:lvlJc w:val="left"/>
+      <w:pPr>
+        <w:ind w:left="720" w:hanging="720"/>
+      </w:pPr>
+      <w:rPr>
+        <w:rFonts w:hint="default"/>
+      </w:rPr>
+    </w:lvl>
+    <w:lvl w:ilvl="2">
+      <w:start w:val="1"/>
+      <w:numFmt w:val="decimal"/>
+      <w:lvlText w:val="%3."/>
+      <w:lvlJc w:val="left"/>
+      <w:pPr>
+        <w:ind w:left="1440" w:firstLine="0"/>
+      </w:pPr>
+      <w:rPr>
+        <w:rFonts w:hint="default"/>
+      </w:rPr>
+    </w:lvl>
+    <w:lvl w:ilvl="3">
+      <w:start w:val="1"/>
+      <w:numFmt w:val="lowerLetter"/>
+      <w:lvlText w:val="%4)"/>
+      <w:lvlJc w:val="left"/>
+      <w:pPr>
+        <w:ind w:left="2160" w:firstLine="0"/>
+      </w:pPr>
+      <w:rPr>
+        <w:rFonts w:hint="default"/>
+      </w:rPr>
+    </w:lvl>
+    <w:lvl w:ilvl="4">
+      <w:start w:val="1"/>
+      <w:numFmt w:val="decimal"/>
+      <w:lvlText w:val="(%5)"/>
+      <w:lvlJc w:val="left"/>
+      <w:pPr>
+        <w:ind w:left="2880" w:firstLine="0"/>
+      </w:pPr>
+      <w:rPr>
+        <w:rFonts w:hint="default"/>
+      </w:rPr>
+    </w:lvl>
+    <w:lvl w:ilvl="5">
+      <w:start w:val="1"/>
+      <w:numFmt w:val="lowerLetter"/>
+      <w:lvlText w:val="(%6)"/>
+      <w:lvlJc w:val="left"/>
+      <w:pPr>
+        <w:ind w:left="3600" w:firstLine="0"/>
+      </w:pPr>
+      <w:rPr>
+        <w:rFonts w:hint="default"/>
+      </w:rPr>
+    </w:lvl>
+    <w:lvl w:ilvl="6">
+      <w:start w:val="1"/>
+      <w:numFmt w:val="lowerRoman"/>
+      <w:lvlText w:val="(%7)"/>
+      <w:lvlJc w:val="left"/>
+      <w:pPr>
+        <w:ind w:left="4320" w:firstLine="0"/>
+      </w:pPr>
+      <w:rPr>
+        <w:rFonts w:hint="default"/>
+      </w:rPr>
+    </w:lvl>
+    <w:lvl w:ilvl="7">
+      <w:start w:val="1"/>
+      <w:numFmt w:val="lowerLetter"/>
+      <w:lvlText w:val="(%8)"/>
+      <w:lvlJc w:val="left"/>
+      <w:pPr>
+        <w:ind w:left="5040" w:firstLine="0"/>
+      </w:pPr>
+      <w:rPr>
+        <w:rFonts w:hint="default"/>
+      </w:rPr>
+    </w:lvl>
+    <w:lvl w:ilvl="8">
+      <w:start w:val="1"/>
+      <w:numFmt w:val="lowerRoman"/>
+      <w:lvlText w:val="(%9)"/>
+      <w:lvlJc w:val="left"/>
+      <w:pPr>
+        <w:ind w:left="5760" w:firstLine="0"/>
+      </w:pPr>
+      <w:rPr>
+        <w:rFonts w:hint="default"/>
+      </w:rPr>
+    </w:lvl>
+  </w:abstractNum>
+  <w:abstractNum w:abstractNumId="11" w15:restartNumberingAfterBreak="0">
+    <w:nsid w:val="7C243397"/>
+    <w:multiLevelType w:val="multilevel"/>
+    <w:tmpl w:val="7D905C58"/>
+    <w:lvl w:ilvl="0">
+      <w:start w:val="1"/>
+      <w:numFmt w:val="upperLetter"/>
+      <w:lvlText w:val="APPENDIX %1"/>
+      <w:lvlJc w:val="left"/>
+      <w:pPr>
+        <w:ind w:left="0" w:firstLine="0"/>
+      </w:pPr>
+      <w:rPr>
+        <w:rFonts w:hint="default"/>
+      </w:rPr>
+    </w:lvl>
+    <w:lvl w:ilvl="1">
+      <w:start w:val="1"/>
+      <w:numFmt w:val="decimal"/>
+      <w:lvlText w:val="APPENDIX %1-%2"/>
+      <w:lvlJc w:val="left"/>
+      <w:pPr>
+        <w:ind w:left="720" w:firstLine="0"/>
+      </w:pPr>
+      <w:rPr>
+        <w:rFonts w:hint="default"/>
+      </w:rPr>
+    </w:lvl>
+    <w:lvl w:ilvl="2">
+      <w:start w:val="1"/>
+      <w:numFmt w:val="decimal"/>
+      <w:lvlText w:val="%3."/>
+      <w:lvlJc w:val="left"/>
+      <w:pPr>
+        <w:ind w:left="1440" w:firstLine="0"/>
+      </w:pPr>
+      <w:rPr>
+        <w:rFonts w:hint="default"/>
+      </w:rPr>
+    </w:lvl>
+    <w:lvl w:ilvl="3">
+      <w:start w:val="1"/>
+      <w:numFmt w:val="lowerLetter"/>
+      <w:lvlText w:val="%4)"/>
+      <w:lvlJc w:val="left"/>
+      <w:pPr>
+        <w:ind w:left="2160" w:firstLine="0"/>
+      </w:pPr>
+      <w:rPr>
+        <w:rFonts w:hint="default"/>
+      </w:rPr>
+    </w:lvl>
+    <w:lvl w:ilvl="4">
+      <w:start w:val="1"/>
+      <w:numFmt w:val="decimal"/>
+      <w:lvlText w:val="(%5)"/>
+      <w:lvlJc w:val="left"/>
+      <w:pPr>
+        <w:ind w:left="2880" w:firstLine="0"/>
+      </w:pPr>
+      <w:rPr>
+        <w:rFonts w:hint="default"/>
+      </w:rPr>
+    </w:lvl>
+    <w:lvl w:ilvl="5">
+      <w:start w:val="1"/>
+      <w:numFmt w:val="lowerLetter"/>
+      <w:lvlText w:val="(%6)"/>
+      <w:lvlJc w:val="left"/>
+      <w:pPr>
+        <w:ind w:left="3600" w:firstLine="0"/>
+      </w:pPr>
+      <w:rPr>
+        <w:rFonts w:hint="default"/>
+      </w:rPr>
+    </w:lvl>
+    <w:lvl w:ilvl="6">
+      <w:start w:val="1"/>
+      <w:numFmt w:val="lowerRoman"/>
+      <w:lvlText w:val="(%7)"/>
+      <w:lvlJc w:val="left"/>
+      <w:pPr>
+        <w:ind w:left="4320" w:firstLine="0"/>
+      </w:pPr>
+      <w:rPr>
+        <w:rFonts w:hint="default"/>
+      </w:rPr>
+    </w:lvl>
+    <w:lvl w:ilvl="7">
+      <w:start w:val="1"/>
+      <w:numFmt w:val="lowerLetter"/>
+      <w:lvlText w:val="(%8)"/>
+      <w:lvlJc w:val="left"/>
+      <w:pPr>
+        <w:ind w:left="5040" w:firstLine="0"/>
+      </w:pPr>
+      <w:rPr>
+        <w:rFonts w:hint="default"/>
+      </w:rPr>
+    </w:lvl>
+    <w:lvl w:ilvl="8">
+      <w:start w:val="1"/>
+      <w:numFmt w:val="lowerRoman"/>
+      <w:lvlText w:val="(%9)"/>
+      <w:lvlJc w:val="left"/>
+      <w:pPr>
+        <w:ind w:left="5760" w:firstLine="0"/>
+      </w:pPr>
+      <w:rPr>
+        <w:rFonts w:hint="default"/>
+      </w:rPr>
     </w:lvl>
   </w:abstractNum>
   <w:num w:numId="1">
+    <w:abstractNumId w:val="5"/>
+  </w:num>
+  <w:num w:numId="2">
+    <w:abstractNumId w:val="7"/>
+  </w:num>
+  <w:num w:numId="3">
     <w:abstractNumId w:val="0"/>
+  </w:num>
+  <w:num w:numId="4">
+    <w:abstractNumId w:val="9"/>
+  </w:num>
+  <w:num w:numId="5">
+    <w:abstractNumId w:val="4"/>
+  </w:num>
+  <w:num w:numId="6">
+    <w:abstractNumId w:val="10"/>
+  </w:num>
+  <w:num w:numId="7">
+    <w:abstractNumId w:val="8"/>
+  </w:num>
+  <w:num w:numId="8">
+    <w:abstractNumId w:val="2"/>
+  </w:num>
+  <w:num w:numId="9">
+    <w:abstractNumId w:val="6"/>
+  </w:num>
+  <w:num w:numId="10">
+    <w:abstractNumId w:val="11"/>
+  </w:num>
+  <w:num w:numId="11">
+    <w:abstractNumId w:val="1"/>
+  </w:num>
+  <w:num w:numId="12">
+    <w:abstractNumId w:val="3"/>
   </w:num>
 </w:numbering>
 </file>
@@ -555,11 +1815,11 @@
     <w:qFormat/>
     <w:rsid w:val="00E67F3F"/>
   </w:style>
-  <w:style w:type="paragraph" w:styleId="Overskrift1">
+  <w:style w:type="paragraph" w:styleId="Heading1">
     <w:name w:val="heading 1"/>
     <w:basedOn w:val="Normal"/>
     <w:next w:val="Normal"/>
-    <w:link w:val="Overskrift1Tegn"/>
+    <w:link w:val="Heading1Char"/>
     <w:uiPriority w:val="9"/>
     <w:qFormat/>
     <w:rsid w:val="00E67F3F"/>
@@ -578,11 +1838,11 @@
       <w:szCs w:val="32"/>
     </w:rPr>
   </w:style>
-  <w:style w:type="paragraph" w:styleId="Overskrift2">
+  <w:style w:type="paragraph" w:styleId="Heading2">
     <w:name w:val="heading 2"/>
     <w:basedOn w:val="Normal"/>
     <w:next w:val="Normal"/>
-    <w:link w:val="Overskrift2Tegn"/>
+    <w:link w:val="Heading2Char"/>
     <w:uiPriority w:val="9"/>
     <w:semiHidden/>
     <w:unhideWhenUsed/>
@@ -604,11 +1864,11 @@
       <w:szCs w:val="28"/>
     </w:rPr>
   </w:style>
-  <w:style w:type="paragraph" w:styleId="Overskrift3">
+  <w:style w:type="paragraph" w:styleId="Heading3">
     <w:name w:val="heading 3"/>
     <w:basedOn w:val="Normal"/>
     <w:next w:val="Normal"/>
-    <w:link w:val="Overskrift3Tegn"/>
+    <w:link w:val="Heading3Char"/>
     <w:uiPriority w:val="9"/>
     <w:semiHidden/>
     <w:unhideWhenUsed/>
@@ -630,11 +1890,11 @@
       <w:szCs w:val="24"/>
     </w:rPr>
   </w:style>
-  <w:style w:type="paragraph" w:styleId="Overskrift4">
+  <w:style w:type="paragraph" w:styleId="Heading4">
     <w:name w:val="heading 4"/>
     <w:basedOn w:val="Normal"/>
     <w:next w:val="Normal"/>
-    <w:link w:val="Overskrift4Tegn"/>
+    <w:link w:val="Heading4Char"/>
     <w:uiPriority w:val="9"/>
     <w:semiHidden/>
     <w:unhideWhenUsed/>
@@ -656,11 +1916,11 @@
       <w:szCs w:val="22"/>
     </w:rPr>
   </w:style>
-  <w:style w:type="paragraph" w:styleId="Overskrift5">
+  <w:style w:type="paragraph" w:styleId="Heading5">
     <w:name w:val="heading 5"/>
     <w:basedOn w:val="Normal"/>
     <w:next w:val="Normal"/>
-    <w:link w:val="Overskrift5Tegn"/>
+    <w:link w:val="Heading5Char"/>
     <w:uiPriority w:val="9"/>
     <w:semiHidden/>
     <w:unhideWhenUsed/>
@@ -683,11 +1943,11 @@
       <w:szCs w:val="26"/>
     </w:rPr>
   </w:style>
-  <w:style w:type="paragraph" w:styleId="Overskrift6">
+  <w:style w:type="paragraph" w:styleId="Heading6">
     <w:name w:val="heading 6"/>
     <w:basedOn w:val="Normal"/>
     <w:next w:val="Normal"/>
-    <w:link w:val="Overskrift6Tegn"/>
+    <w:link w:val="Heading6Char"/>
     <w:uiPriority w:val="9"/>
     <w:semiHidden/>
     <w:unhideWhenUsed/>
@@ -709,11 +1969,11 @@
       <w:sz w:val="22"/>
     </w:rPr>
   </w:style>
-  <w:style w:type="paragraph" w:styleId="Overskrift7">
+  <w:style w:type="paragraph" w:styleId="Heading7">
     <w:name w:val="heading 7"/>
     <w:basedOn w:val="Normal"/>
     <w:next w:val="Normal"/>
-    <w:link w:val="Overskrift7Tegn"/>
+    <w:link w:val="Heading7Char"/>
     <w:uiPriority w:val="9"/>
     <w:semiHidden/>
     <w:unhideWhenUsed/>
@@ -735,11 +1995,11 @@
       <w:spacing w:val="10"/>
     </w:rPr>
   </w:style>
-  <w:style w:type="paragraph" w:styleId="Overskrift8">
+  <w:style w:type="paragraph" w:styleId="Heading8">
     <w:name w:val="heading 8"/>
     <w:basedOn w:val="Normal"/>
     <w:next w:val="Normal"/>
-    <w:link w:val="Overskrift8Tegn"/>
+    <w:link w:val="Heading8Char"/>
     <w:uiPriority w:val="9"/>
     <w:semiHidden/>
     <w:unhideWhenUsed/>
@@ -761,11 +2021,11 @@
       <w:color w:val="618096" w:themeColor="accent2" w:themeShade="BF"/>
     </w:rPr>
   </w:style>
-  <w:style w:type="paragraph" w:styleId="Overskrift9">
+  <w:style w:type="paragraph" w:styleId="Heading9">
     <w:name w:val="heading 9"/>
     <w:basedOn w:val="Normal"/>
     <w:next w:val="Normal"/>
-    <w:link w:val="Overskrift9Tegn"/>
+    <w:link w:val="Heading9Char"/>
     <w:uiPriority w:val="9"/>
     <w:semiHidden/>
     <w:unhideWhenUsed/>
@@ -787,13 +2047,13 @@
       <w:color w:val="405564" w:themeColor="accent2" w:themeShade="7F"/>
     </w:rPr>
   </w:style>
-  <w:style w:type="character" w:default="1" w:styleId="Standardskriftforavsnitt">
+  <w:style w:type="character" w:default="1" w:styleId="DefaultParagraphFont">
     <w:name w:val="Default Paragraph Font"/>
     <w:uiPriority w:val="1"/>
     <w:semiHidden/>
     <w:unhideWhenUsed/>
   </w:style>
-  <w:style w:type="table" w:default="1" w:styleId="Vanligtabell">
+  <w:style w:type="table" w:default="1" w:styleId="TableNormal">
     <w:name w:val="Normal Table"/>
     <w:uiPriority w:val="99"/>
     <w:semiHidden/>
@@ -808,16 +2068,16 @@
       </w:tblCellMar>
     </w:tblPr>
   </w:style>
-  <w:style w:type="numbering" w:default="1" w:styleId="Ingenliste">
+  <w:style w:type="numbering" w:default="1" w:styleId="NoList">
     <w:name w:val="No List"/>
     <w:uiPriority w:val="99"/>
     <w:semiHidden/>
     <w:unhideWhenUsed/>
   </w:style>
-  <w:style w:type="character" w:customStyle="1" w:styleId="Overskrift1Tegn">
-    <w:name w:val="Overskrift 1 Tegn"/>
-    <w:basedOn w:val="Standardskriftforavsnitt"/>
-    <w:link w:val="Overskrift1"/>
+  <w:style w:type="character" w:customStyle="1" w:styleId="Heading1Char">
+    <w:name w:val="Heading 1 Char"/>
+    <w:basedOn w:val="DefaultParagraphFont"/>
+    <w:link w:val="Heading1"/>
     <w:uiPriority w:val="9"/>
     <w:rsid w:val="00E67F3F"/>
     <w:rPr>
@@ -827,10 +2087,10 @@
       <w:szCs w:val="32"/>
     </w:rPr>
   </w:style>
-  <w:style w:type="character" w:customStyle="1" w:styleId="Overskrift2Tegn">
-    <w:name w:val="Overskrift 2 Tegn"/>
-    <w:basedOn w:val="Standardskriftforavsnitt"/>
-    <w:link w:val="Overskrift2"/>
+  <w:style w:type="character" w:customStyle="1" w:styleId="Heading2Char">
+    <w:name w:val="Heading 2 Char"/>
+    <w:basedOn w:val="DefaultParagraphFont"/>
+    <w:link w:val="Heading2"/>
     <w:uiPriority w:val="9"/>
     <w:semiHidden/>
     <w:rsid w:val="00E67F3F"/>
@@ -841,10 +2101,10 @@
       <w:szCs w:val="28"/>
     </w:rPr>
   </w:style>
-  <w:style w:type="character" w:customStyle="1" w:styleId="Overskrift3Tegn">
-    <w:name w:val="Overskrift 3 Tegn"/>
-    <w:basedOn w:val="Standardskriftforavsnitt"/>
-    <w:link w:val="Overskrift3"/>
+  <w:style w:type="character" w:customStyle="1" w:styleId="Heading3Char">
+    <w:name w:val="Heading 3 Char"/>
+    <w:basedOn w:val="DefaultParagraphFont"/>
+    <w:link w:val="Heading3"/>
     <w:uiPriority w:val="9"/>
     <w:semiHidden/>
     <w:rsid w:val="00E67F3F"/>
@@ -855,10 +2115,10 @@
       <w:szCs w:val="24"/>
     </w:rPr>
   </w:style>
-  <w:style w:type="character" w:customStyle="1" w:styleId="Overskrift4Tegn">
-    <w:name w:val="Overskrift 4 Tegn"/>
-    <w:basedOn w:val="Standardskriftforavsnitt"/>
-    <w:link w:val="Overskrift4"/>
+  <w:style w:type="character" w:customStyle="1" w:styleId="Heading4Char">
+    <w:name w:val="Heading 4 Char"/>
+    <w:basedOn w:val="DefaultParagraphFont"/>
+    <w:link w:val="Heading4"/>
     <w:uiPriority w:val="9"/>
     <w:semiHidden/>
     <w:rsid w:val="00E67F3F"/>
@@ -869,10 +2129,10 @@
       <w:szCs w:val="22"/>
     </w:rPr>
   </w:style>
-  <w:style w:type="character" w:customStyle="1" w:styleId="Overskrift5Tegn">
-    <w:name w:val="Overskrift 5 Tegn"/>
-    <w:basedOn w:val="Standardskriftforavsnitt"/>
-    <w:link w:val="Overskrift5"/>
+  <w:style w:type="character" w:customStyle="1" w:styleId="Heading5Char">
+    <w:name w:val="Heading 5 Char"/>
+    <w:basedOn w:val="DefaultParagraphFont"/>
+    <w:link w:val="Heading5"/>
     <w:uiPriority w:val="9"/>
     <w:semiHidden/>
     <w:rsid w:val="00E67F3F"/>
@@ -884,10 +2144,10 @@
       <w:szCs w:val="26"/>
     </w:rPr>
   </w:style>
-  <w:style w:type="character" w:customStyle="1" w:styleId="Overskrift6Tegn">
-    <w:name w:val="Overskrift 6 Tegn"/>
-    <w:basedOn w:val="Standardskriftforavsnitt"/>
-    <w:link w:val="Overskrift6"/>
+  <w:style w:type="character" w:customStyle="1" w:styleId="Heading6Char">
+    <w:name w:val="Heading 6 Char"/>
+    <w:basedOn w:val="DefaultParagraphFont"/>
+    <w:link w:val="Heading6"/>
     <w:uiPriority w:val="9"/>
     <w:semiHidden/>
     <w:rsid w:val="00E67F3F"/>
@@ -898,10 +2158,10 @@
       <w:sz w:val="22"/>
     </w:rPr>
   </w:style>
-  <w:style w:type="character" w:customStyle="1" w:styleId="Overskrift7Tegn">
-    <w:name w:val="Overskrift 7 Tegn"/>
-    <w:basedOn w:val="Standardskriftforavsnitt"/>
-    <w:link w:val="Overskrift7"/>
+  <w:style w:type="character" w:customStyle="1" w:styleId="Heading7Char">
+    <w:name w:val="Heading 7 Char"/>
+    <w:basedOn w:val="DefaultParagraphFont"/>
+    <w:link w:val="Heading7"/>
     <w:uiPriority w:val="9"/>
     <w:semiHidden/>
     <w:rsid w:val="00E67F3F"/>
@@ -912,10 +2172,10 @@
       <w:spacing w:val="10"/>
     </w:rPr>
   </w:style>
-  <w:style w:type="character" w:customStyle="1" w:styleId="Overskrift8Tegn">
-    <w:name w:val="Overskrift 8 Tegn"/>
-    <w:basedOn w:val="Standardskriftforavsnitt"/>
-    <w:link w:val="Overskrift8"/>
+  <w:style w:type="character" w:customStyle="1" w:styleId="Heading8Char">
+    <w:name w:val="Heading 8 Char"/>
+    <w:basedOn w:val="DefaultParagraphFont"/>
+    <w:link w:val="Heading8"/>
     <w:uiPriority w:val="9"/>
     <w:semiHidden/>
     <w:rsid w:val="00E67F3F"/>
@@ -926,10 +2186,10 @@
       <w:color w:val="618096" w:themeColor="accent2" w:themeShade="BF"/>
     </w:rPr>
   </w:style>
-  <w:style w:type="character" w:customStyle="1" w:styleId="Overskrift9Tegn">
-    <w:name w:val="Overskrift 9 Tegn"/>
-    <w:basedOn w:val="Standardskriftforavsnitt"/>
-    <w:link w:val="Overskrift9"/>
+  <w:style w:type="character" w:customStyle="1" w:styleId="Heading9Char">
+    <w:name w:val="Heading 9 Char"/>
+    <w:basedOn w:val="DefaultParagraphFont"/>
+    <w:link w:val="Heading9"/>
     <w:uiPriority w:val="9"/>
     <w:semiHidden/>
     <w:rsid w:val="00E67F3F"/>
@@ -940,7 +2200,7 @@
       <w:color w:val="405564" w:themeColor="accent2" w:themeShade="7F"/>
     </w:rPr>
   </w:style>
-  <w:style w:type="paragraph" w:styleId="Bildetekst">
+  <w:style w:type="paragraph" w:styleId="Caption">
     <w:name w:val="caption"/>
     <w:basedOn w:val="Normal"/>
     <w:next w:val="Normal"/>
@@ -957,11 +2217,11 @@
       <w:szCs w:val="18"/>
     </w:rPr>
   </w:style>
-  <w:style w:type="paragraph" w:styleId="Tittel">
+  <w:style w:type="paragraph" w:styleId="Title">
     <w:name w:val="Title"/>
     <w:basedOn w:val="Normal"/>
     <w:next w:val="Normal"/>
-    <w:link w:val="TittelTegn"/>
+    <w:link w:val="TitleChar"/>
     <w:uiPriority w:val="10"/>
     <w:qFormat/>
     <w:rsid w:val="00E67F3F"/>
@@ -978,10 +2238,10 @@
       <w:szCs w:val="48"/>
     </w:rPr>
   </w:style>
-  <w:style w:type="character" w:customStyle="1" w:styleId="TittelTegn">
-    <w:name w:val="Tittel Tegn"/>
-    <w:basedOn w:val="Standardskriftforavsnitt"/>
-    <w:link w:val="Tittel"/>
+  <w:style w:type="character" w:customStyle="1" w:styleId="TitleChar">
+    <w:name w:val="Title Char"/>
+    <w:basedOn w:val="DefaultParagraphFont"/>
+    <w:link w:val="Title"/>
     <w:uiPriority w:val="10"/>
     <w:rsid w:val="00E67F3F"/>
     <w:rPr>
@@ -990,11 +2250,11 @@
       <w:szCs w:val="48"/>
     </w:rPr>
   </w:style>
-  <w:style w:type="paragraph" w:styleId="Undertittel">
+  <w:style w:type="paragraph" w:styleId="Subtitle">
     <w:name w:val="Subtitle"/>
     <w:basedOn w:val="Normal"/>
     <w:next w:val="Normal"/>
-    <w:link w:val="UndertittelTegn"/>
+    <w:link w:val="SubtitleChar"/>
     <w:uiPriority w:val="11"/>
     <w:qFormat/>
     <w:rsid w:val="00E67F3F"/>
@@ -1007,10 +2267,10 @@
       <w:szCs w:val="22"/>
     </w:rPr>
   </w:style>
-  <w:style w:type="character" w:customStyle="1" w:styleId="UndertittelTegn">
-    <w:name w:val="Undertittel Tegn"/>
-    <w:basedOn w:val="Standardskriftforavsnitt"/>
-    <w:link w:val="Undertittel"/>
+  <w:style w:type="character" w:customStyle="1" w:styleId="SubtitleChar">
+    <w:name w:val="Subtitle Char"/>
+    <w:basedOn w:val="DefaultParagraphFont"/>
+    <w:link w:val="Subtitle"/>
     <w:uiPriority w:val="11"/>
     <w:rsid w:val="00E67F3F"/>
     <w:rPr>
@@ -1018,7 +2278,7 @@
       <w:szCs w:val="22"/>
     </w:rPr>
   </w:style>
-  <w:style w:type="character" w:styleId="Sterk">
+  <w:style w:type="character" w:styleId="Strong">
     <w:name w:val="Strong"/>
     <w:uiPriority w:val="22"/>
     <w:qFormat/>
@@ -1028,7 +2288,7 @@
       <w:color w:val="92A9B9" w:themeColor="accent2"/>
     </w:rPr>
   </w:style>
-  <w:style w:type="character" w:styleId="Utheving">
+  <w:style w:type="character" w:styleId="Emphasis">
     <w:name w:val="Emphasis"/>
     <w:uiPriority w:val="20"/>
     <w:qFormat/>
@@ -1039,10 +2299,10 @@
       <w:spacing w:val="10"/>
     </w:rPr>
   </w:style>
-  <w:style w:type="paragraph" w:styleId="Ingenmellomrom">
+  <w:style w:type="paragraph" w:styleId="NoSpacing">
     <w:name w:val="No Spacing"/>
     <w:basedOn w:val="Normal"/>
-    <w:link w:val="IngenmellomromTegn"/>
+    <w:link w:val="NoSpacingChar"/>
     <w:uiPriority w:val="1"/>
     <w:qFormat/>
     <w:rsid w:val="00E67F3F"/>
@@ -1050,14 +2310,14 @@
       <w:spacing w:after="0" w:line="240" w:lineRule="auto"/>
     </w:pPr>
   </w:style>
-  <w:style w:type="character" w:customStyle="1" w:styleId="IngenmellomromTegn">
-    <w:name w:val="Ingen mellomrom Tegn"/>
-    <w:basedOn w:val="Standardskriftforavsnitt"/>
-    <w:link w:val="Ingenmellomrom"/>
+  <w:style w:type="character" w:customStyle="1" w:styleId="NoSpacingChar">
+    <w:name w:val="No Spacing Char"/>
+    <w:basedOn w:val="DefaultParagraphFont"/>
+    <w:link w:val="NoSpacing"/>
     <w:uiPriority w:val="1"/>
     <w:rsid w:val="00E67F3F"/>
   </w:style>
-  <w:style w:type="paragraph" w:styleId="Listeavsnitt">
+  <w:style w:type="paragraph" w:styleId="ListParagraph">
     <w:name w:val="List Paragraph"/>
     <w:basedOn w:val="Normal"/>
     <w:uiPriority w:val="34"/>
@@ -1068,11 +2328,11 @@
       <w:contextualSpacing/>
     </w:pPr>
   </w:style>
-  <w:style w:type="paragraph" w:styleId="Sitat">
+  <w:style w:type="paragraph" w:styleId="Quote">
     <w:name w:val="Quote"/>
     <w:basedOn w:val="Normal"/>
     <w:next w:val="Normal"/>
-    <w:link w:val="SitatTegn"/>
+    <w:link w:val="QuoteChar"/>
     <w:uiPriority w:val="29"/>
     <w:qFormat/>
     <w:rsid w:val="00E67F3F"/>
@@ -1080,21 +2340,21 @@
       <w:i/>
     </w:rPr>
   </w:style>
-  <w:style w:type="character" w:customStyle="1" w:styleId="SitatTegn">
-    <w:name w:val="Sitat Tegn"/>
-    <w:basedOn w:val="Standardskriftforavsnitt"/>
-    <w:link w:val="Sitat"/>
+  <w:style w:type="character" w:customStyle="1" w:styleId="QuoteChar">
+    <w:name w:val="Quote Char"/>
+    <w:basedOn w:val="DefaultParagraphFont"/>
+    <w:link w:val="Quote"/>
     <w:uiPriority w:val="29"/>
     <w:rsid w:val="00E67F3F"/>
     <w:rPr>
       <w:i/>
     </w:rPr>
   </w:style>
-  <w:style w:type="paragraph" w:styleId="Sterktsitat">
+  <w:style w:type="paragraph" w:styleId="IntenseQuote">
     <w:name w:val="Intense Quote"/>
     <w:basedOn w:val="Normal"/>
     <w:next w:val="Normal"/>
-    <w:link w:val="SterktsitatTegn"/>
+    <w:link w:val="IntenseQuoteChar"/>
     <w:uiPriority w:val="30"/>
     <w:qFormat/>
     <w:rsid w:val="00E67F3F"/>
@@ -1115,10 +2375,10 @@
       <w:color w:val="FFFFFF" w:themeColor="background1"/>
     </w:rPr>
   </w:style>
-  <w:style w:type="character" w:customStyle="1" w:styleId="SterktsitatTegn">
-    <w:name w:val="Sterkt sitat Tegn"/>
-    <w:basedOn w:val="Standardskriftforavsnitt"/>
-    <w:link w:val="Sterktsitat"/>
+  <w:style w:type="character" w:customStyle="1" w:styleId="IntenseQuoteChar">
+    <w:name w:val="Intense Quote Char"/>
+    <w:basedOn w:val="DefaultParagraphFont"/>
+    <w:link w:val="IntenseQuote"/>
     <w:uiPriority w:val="30"/>
     <w:rsid w:val="00E67F3F"/>
     <w:rPr>
@@ -1128,7 +2388,7 @@
       <w:shd w:val="clear" w:color="auto" w:fill="92A9B9" w:themeFill="accent2"/>
     </w:rPr>
   </w:style>
-  <w:style w:type="character" w:styleId="Svakutheving">
+  <w:style w:type="character" w:styleId="SubtleEmphasis">
     <w:name w:val="Subtle Emphasis"/>
     <w:uiPriority w:val="19"/>
     <w:qFormat/>
@@ -1137,7 +2397,7 @@
       <w:i/>
     </w:rPr>
   </w:style>
-  <w:style w:type="character" w:styleId="Sterkutheving">
+  <w:style w:type="character" w:styleId="IntenseEmphasis">
     <w:name w:val="Intense Emphasis"/>
     <w:uiPriority w:val="21"/>
     <w:qFormat/>
@@ -1149,7 +2409,7 @@
       <w:spacing w:val="10"/>
     </w:rPr>
   </w:style>
-  <w:style w:type="character" w:styleId="Svakreferanse">
+  <w:style w:type="character" w:styleId="SubtleReference">
     <w:name w:val="Subtle Reference"/>
     <w:uiPriority w:val="31"/>
     <w:qFormat/>
@@ -1158,7 +2418,7 @@
       <w:b/>
     </w:rPr>
   </w:style>
-  <w:style w:type="character" w:styleId="Sterkreferanse">
+  <w:style w:type="character" w:styleId="IntenseReference">
     <w:name w:val="Intense Reference"/>
     <w:uiPriority w:val="32"/>
     <w:qFormat/>
@@ -1173,7 +2433,7 @@
       <w:u w:val="single"/>
     </w:rPr>
   </w:style>
-  <w:style w:type="character" w:styleId="Boktittel">
+  <w:style w:type="character" w:styleId="BookTitle">
     <w:name w:val="Book Title"/>
     <w:uiPriority w:val="33"/>
     <w:qFormat/>
@@ -1186,9 +2446,9 @@
       <w:szCs w:val="20"/>
     </w:rPr>
   </w:style>
-  <w:style w:type="paragraph" w:styleId="Overskriftforinnholdsfortegnelse">
+  <w:style w:type="paragraph" w:styleId="TOCHeading">
     <w:name w:val="TOC Heading"/>
-    <w:basedOn w:val="Overskrift1"/>
+    <w:basedOn w:val="Heading1"/>
     <w:next w:val="Normal"/>
     <w:uiPriority w:val="39"/>
     <w:semiHidden/>
@@ -1204,7 +2464,7 @@
   </w:style>
   <w:style w:type="paragraph" w:customStyle="1" w:styleId="PersonalName">
     <w:name w:val="Personal Name"/>
-    <w:basedOn w:val="Tittel"/>
+    <w:basedOn w:val="Title"/>
     <w:rsid w:val="00E67F3F"/>
     <w:rPr>
       <w:b/>
@@ -1216,12 +2476,12 @@
   </w:style>
   <w:style w:type="character" w:customStyle="1" w:styleId="apple-converted-space">
     <w:name w:val="apple-converted-space"/>
-    <w:basedOn w:val="Standardskriftforavsnitt"/>
-    <w:rsid w:val="00E67F3F"/>
-  </w:style>
-  <w:style w:type="character" w:styleId="HTML-kode">
+    <w:basedOn w:val="DefaultParagraphFont"/>
+    <w:rsid w:val="00E67F3F"/>
+  </w:style>
+  <w:style w:type="character" w:styleId="HTMLCode">
     <w:name w:val="HTML Code"/>
-    <w:basedOn w:val="Standardskriftforavsnitt"/>
+    <w:basedOn w:val="DefaultParagraphFont"/>
     <w:uiPriority w:val="99"/>
     <w:semiHidden/>
     <w:unhideWhenUsed/>
@@ -1230,6 +2490,53 @@
       <w:rFonts w:ascii="Courier New" w:eastAsia="Times New Roman" w:hAnsi="Courier New" w:cs="Courier New"/>
       <w:sz w:val="20"/>
       <w:szCs w:val="20"/>
+    </w:rPr>
+  </w:style>
+  <w:style w:type="paragraph" w:customStyle="1" w:styleId="Appendix1">
+    <w:name w:val="Appendix 1"/>
+    <w:basedOn w:val="Normal"/>
+    <w:next w:val="Normal"/>
+    <w:link w:val="Appendix1Char"/>
+    <w:qFormat/>
+    <w:rsid w:val="003E7447"/>
+    <w:pPr>
+      <w:numPr>
+        <w:numId w:val="11"/>
+      </w:numPr>
+    </w:pPr>
+    <w:rPr>
+      <w:rFonts w:cs="Times New Roman (Body CS)"/>
+      <w:smallCaps/>
+      <w:sz w:val="32"/>
+    </w:rPr>
+  </w:style>
+  <w:style w:type="paragraph" w:customStyle="1" w:styleId="Appendix2">
+    <w:name w:val="Appendix 2"/>
+    <w:basedOn w:val="Normal"/>
+    <w:next w:val="Normal"/>
+    <w:qFormat/>
+    <w:rsid w:val="003E7447"/>
+    <w:pPr>
+      <w:numPr>
+        <w:ilvl w:val="1"/>
+        <w:numId w:val="11"/>
+      </w:numPr>
+    </w:pPr>
+    <w:rPr>
+      <w:rFonts w:cs="Times New Roman (Body CS)"/>
+      <w:smallCaps/>
+      <w:sz w:val="28"/>
+    </w:rPr>
+  </w:style>
+  <w:style w:type="character" w:customStyle="1" w:styleId="Appendix1Char">
+    <w:name w:val="Appendix 1 Char"/>
+    <w:basedOn w:val="DefaultParagraphFont"/>
+    <w:link w:val="Appendix1"/>
+    <w:rsid w:val="00EE0417"/>
+    <w:rPr>
+      <w:rFonts w:cs="Times New Roman (Body CS)"/>
+      <w:smallCaps/>
+      <w:sz w:val="32"/>
     </w:rPr>
   </w:style>
 </w:styles>

</xml_diff>

<commit_message>
Uppgrade template with recent changes
</commit_message>
<xml_diff>
--- a/no.marintek.mylyn.wikitext.ooxml.core/src/no/marintek/mylyn/wikitext/ooxml/templates/template.docx
+++ b/no.marintek.mylyn.wikitext.ooxml.core/src/no/marintek/mylyn/wikitext/ooxml/templates/template.docx
@@ -12,7 +12,263 @@
     </w:p>
     <w:p>
       <w:r>
-        <w:t>Note that Torque places some configuration in /var/spool/torque so sharing this with the host will currently not work unless some manual procedure is applied to ensure that the original files are taken care of. This issue in turn makes it hard to upgrade the container and keep the data from workflow executions.</w:t>
+        <w:t xml:space="preserve">Note </w:t>
+      </w:r>
+      <w:proofErr w:type="spellStart"/>
+      <w:r>
+        <w:t>that</w:t>
+      </w:r>
+      <w:proofErr w:type="spellEnd"/>
+      <w:r>
+        <w:t xml:space="preserve"> </w:t>
+      </w:r>
+      <w:proofErr w:type="spellStart"/>
+      <w:r>
+        <w:t>Torque</w:t>
+      </w:r>
+      <w:proofErr w:type="spellEnd"/>
+      <w:r>
+        <w:t xml:space="preserve"> </w:t>
+      </w:r>
+      <w:proofErr w:type="spellStart"/>
+      <w:r>
+        <w:t>places</w:t>
+      </w:r>
+      <w:proofErr w:type="spellEnd"/>
+      <w:r>
+        <w:t xml:space="preserve"> </w:t>
+      </w:r>
+      <w:proofErr w:type="spellStart"/>
+      <w:r>
+        <w:t>some</w:t>
+      </w:r>
+      <w:proofErr w:type="spellEnd"/>
+      <w:r>
+        <w:t xml:space="preserve"> </w:t>
+      </w:r>
+      <w:proofErr w:type="spellStart"/>
+      <w:r>
+        <w:t>configuration</w:t>
+      </w:r>
+      <w:proofErr w:type="spellEnd"/>
+      <w:r>
+        <w:t xml:space="preserve"> in /var/</w:t>
+      </w:r>
+      <w:proofErr w:type="spellStart"/>
+      <w:r>
+        <w:t>spool</w:t>
+      </w:r>
+      <w:proofErr w:type="spellEnd"/>
+      <w:r>
+        <w:t>/</w:t>
+      </w:r>
+      <w:proofErr w:type="spellStart"/>
+      <w:r>
+        <w:t>torque</w:t>
+      </w:r>
+      <w:proofErr w:type="spellEnd"/>
+      <w:r>
+        <w:t xml:space="preserve"> so </w:t>
+      </w:r>
+      <w:proofErr w:type="spellStart"/>
+      <w:r>
+        <w:t>sharing</w:t>
+      </w:r>
+      <w:proofErr w:type="spellEnd"/>
+      <w:r>
+        <w:t xml:space="preserve"> </w:t>
+      </w:r>
+      <w:proofErr w:type="spellStart"/>
+      <w:r>
+        <w:t>this</w:t>
+      </w:r>
+      <w:proofErr w:type="spellEnd"/>
+      <w:r>
+        <w:t xml:space="preserve"> </w:t>
+      </w:r>
+      <w:proofErr w:type="spellStart"/>
+      <w:r>
+        <w:t>with</w:t>
+      </w:r>
+      <w:proofErr w:type="spellEnd"/>
+      <w:r>
+        <w:t xml:space="preserve"> </w:t>
+      </w:r>
+      <w:proofErr w:type="spellStart"/>
+      <w:r>
+        <w:t>the</w:t>
+      </w:r>
+      <w:proofErr w:type="spellEnd"/>
+      <w:r>
+        <w:t xml:space="preserve"> host </w:t>
+      </w:r>
+      <w:proofErr w:type="spellStart"/>
+      <w:r>
+        <w:t>will</w:t>
+      </w:r>
+      <w:proofErr w:type="spellEnd"/>
+      <w:r>
+        <w:t xml:space="preserve"> </w:t>
+      </w:r>
+      <w:proofErr w:type="spellStart"/>
+      <w:r>
+        <w:t>currently</w:t>
+      </w:r>
+      <w:proofErr w:type="spellEnd"/>
+      <w:r>
+        <w:t xml:space="preserve"> not </w:t>
+      </w:r>
+      <w:proofErr w:type="spellStart"/>
+      <w:r>
+        <w:t>work</w:t>
+      </w:r>
+      <w:proofErr w:type="spellEnd"/>
+      <w:r>
+        <w:t xml:space="preserve"> </w:t>
+      </w:r>
+      <w:proofErr w:type="spellStart"/>
+      <w:r>
+        <w:t>unless</w:t>
+      </w:r>
+      <w:proofErr w:type="spellEnd"/>
+      <w:r>
+        <w:t xml:space="preserve"> </w:t>
+      </w:r>
+      <w:proofErr w:type="spellStart"/>
+      <w:r>
+        <w:t>some</w:t>
+      </w:r>
+      <w:proofErr w:type="spellEnd"/>
+      <w:r>
+        <w:t xml:space="preserve"> manual </w:t>
+      </w:r>
+      <w:proofErr w:type="spellStart"/>
+      <w:r>
+        <w:t>procedure</w:t>
+      </w:r>
+      <w:proofErr w:type="spellEnd"/>
+      <w:r>
+        <w:t xml:space="preserve"> is </w:t>
+      </w:r>
+      <w:proofErr w:type="spellStart"/>
+      <w:r>
+        <w:t>applied</w:t>
+      </w:r>
+      <w:proofErr w:type="spellEnd"/>
+      <w:r>
+        <w:t xml:space="preserve"> to </w:t>
+      </w:r>
+      <w:proofErr w:type="spellStart"/>
+      <w:r>
+        <w:t>ensure</w:t>
+      </w:r>
+      <w:proofErr w:type="spellEnd"/>
+      <w:r>
+        <w:t xml:space="preserve"> </w:t>
+      </w:r>
+      <w:proofErr w:type="spellStart"/>
+      <w:r>
+        <w:t>that</w:t>
+      </w:r>
+      <w:proofErr w:type="spellEnd"/>
+      <w:r>
+        <w:t xml:space="preserve"> </w:t>
+      </w:r>
+      <w:proofErr w:type="spellStart"/>
+      <w:r>
+        <w:t>the</w:t>
+      </w:r>
+      <w:proofErr w:type="spellEnd"/>
+      <w:r>
+        <w:t xml:space="preserve"> original files </w:t>
+      </w:r>
+      <w:proofErr w:type="spellStart"/>
+      <w:r>
+        <w:t>are</w:t>
+      </w:r>
+      <w:proofErr w:type="spellEnd"/>
+      <w:r>
+        <w:t xml:space="preserve"> </w:t>
+      </w:r>
+      <w:proofErr w:type="spellStart"/>
+      <w:r>
+        <w:t>taken</w:t>
+      </w:r>
+      <w:proofErr w:type="spellEnd"/>
+      <w:r>
+        <w:t xml:space="preserve"> </w:t>
+      </w:r>
+      <w:proofErr w:type="spellStart"/>
+      <w:r>
+        <w:t>care</w:t>
+      </w:r>
+      <w:proofErr w:type="spellEnd"/>
+      <w:r>
+        <w:t xml:space="preserve"> </w:t>
+      </w:r>
+      <w:proofErr w:type="spellStart"/>
+      <w:r>
+        <w:t>of</w:t>
+      </w:r>
+      <w:proofErr w:type="spellEnd"/>
+      <w:r>
+        <w:t xml:space="preserve">. This </w:t>
+      </w:r>
+      <w:proofErr w:type="spellStart"/>
+      <w:r>
+        <w:t>issue</w:t>
+      </w:r>
+      <w:proofErr w:type="spellEnd"/>
+      <w:r>
+        <w:t xml:space="preserve"> in turn makes it hard to </w:t>
+      </w:r>
+      <w:proofErr w:type="spellStart"/>
+      <w:r>
+        <w:t>upgrade</w:t>
+      </w:r>
+      <w:proofErr w:type="spellEnd"/>
+      <w:r>
+        <w:t xml:space="preserve"> </w:t>
+      </w:r>
+      <w:proofErr w:type="spellStart"/>
+      <w:r>
+        <w:t>the</w:t>
+      </w:r>
+      <w:proofErr w:type="spellEnd"/>
+      <w:r>
+        <w:t xml:space="preserve"> container and </w:t>
+      </w:r>
+      <w:proofErr w:type="spellStart"/>
+      <w:r>
+        <w:t>keep</w:t>
+      </w:r>
+      <w:proofErr w:type="spellEnd"/>
+      <w:r>
+        <w:t xml:space="preserve"> </w:t>
+      </w:r>
+      <w:proofErr w:type="spellStart"/>
+      <w:r>
+        <w:t>the</w:t>
+      </w:r>
+      <w:proofErr w:type="spellEnd"/>
+      <w:r>
+        <w:t xml:space="preserve"> data from </w:t>
+      </w:r>
+      <w:proofErr w:type="spellStart"/>
+      <w:r>
+        <w:t>workflow</w:t>
+      </w:r>
+      <w:proofErr w:type="spellEnd"/>
+      <w:r>
+        <w:t xml:space="preserve"> </w:t>
+      </w:r>
+      <w:proofErr w:type="spellStart"/>
+      <w:r>
+        <w:t>executions</w:t>
+      </w:r>
+      <w:proofErr w:type="spellEnd"/>
+      <w:r>
+        <w:t>.</w:t>
       </w:r>
     </w:p>
     <w:p>
@@ -25,7 +281,191 @@
     </w:p>
     <w:p>
       <w:r>
-        <w:t>Note that the resource manager (Torque or Slurm) will be using all available CPUs. The exact number can be specified by the Docker daemon. On Linux this will automatically be set to all available cores on the system.</w:t>
+        <w:t xml:space="preserve">Note </w:t>
+      </w:r>
+      <w:proofErr w:type="spellStart"/>
+      <w:r>
+        <w:t>that</w:t>
+      </w:r>
+      <w:proofErr w:type="spellEnd"/>
+      <w:r>
+        <w:t xml:space="preserve"> </w:t>
+      </w:r>
+      <w:proofErr w:type="spellStart"/>
+      <w:r>
+        <w:t>the</w:t>
+      </w:r>
+      <w:proofErr w:type="spellEnd"/>
+      <w:r>
+        <w:t xml:space="preserve"> </w:t>
+      </w:r>
+      <w:proofErr w:type="spellStart"/>
+      <w:r>
+        <w:t>resource</w:t>
+      </w:r>
+      <w:proofErr w:type="spellEnd"/>
+      <w:r>
+        <w:t xml:space="preserve"> manager (</w:t>
+      </w:r>
+      <w:proofErr w:type="spellStart"/>
+      <w:r>
+        <w:t>Torque</w:t>
+      </w:r>
+      <w:proofErr w:type="spellEnd"/>
+      <w:r>
+        <w:t xml:space="preserve"> or </w:t>
+      </w:r>
+      <w:proofErr w:type="spellStart"/>
+      <w:r>
+        <w:t>Slurm</w:t>
+      </w:r>
+      <w:proofErr w:type="spellEnd"/>
+      <w:r>
+        <w:t xml:space="preserve">) </w:t>
+      </w:r>
+      <w:proofErr w:type="spellStart"/>
+      <w:r>
+        <w:t>will</w:t>
+      </w:r>
+      <w:proofErr w:type="spellEnd"/>
+      <w:r>
+        <w:t xml:space="preserve"> be </w:t>
+      </w:r>
+      <w:proofErr w:type="spellStart"/>
+      <w:r>
+        <w:t>using</w:t>
+      </w:r>
+      <w:proofErr w:type="spellEnd"/>
+      <w:r>
+        <w:t xml:space="preserve"> all </w:t>
+      </w:r>
+      <w:proofErr w:type="spellStart"/>
+      <w:r>
+        <w:t>available</w:t>
+      </w:r>
+      <w:proofErr w:type="spellEnd"/>
+      <w:r>
+        <w:t xml:space="preserve"> CPUs. The </w:t>
+      </w:r>
+      <w:proofErr w:type="spellStart"/>
+      <w:r>
+        <w:t>exact</w:t>
+      </w:r>
+      <w:proofErr w:type="spellEnd"/>
+      <w:r>
+        <w:t xml:space="preserve"> </w:t>
+      </w:r>
+      <w:proofErr w:type="spellStart"/>
+      <w:r>
+        <w:t>number</w:t>
+      </w:r>
+      <w:proofErr w:type="spellEnd"/>
+      <w:r>
+        <w:t xml:space="preserve"> </w:t>
+      </w:r>
+      <w:proofErr w:type="spellStart"/>
+      <w:r>
+        <w:t>can</w:t>
+      </w:r>
+      <w:proofErr w:type="spellEnd"/>
+      <w:r>
+        <w:t xml:space="preserve"> be </w:t>
+      </w:r>
+      <w:proofErr w:type="spellStart"/>
+      <w:r>
+        <w:t>specified</w:t>
+      </w:r>
+      <w:proofErr w:type="spellEnd"/>
+      <w:r>
+        <w:t xml:space="preserve"> by </w:t>
+      </w:r>
+      <w:proofErr w:type="spellStart"/>
+      <w:r>
+        <w:t>the</w:t>
+      </w:r>
+      <w:proofErr w:type="spellEnd"/>
+      <w:r>
+        <w:t xml:space="preserve"> </w:t>
+      </w:r>
+      <w:proofErr w:type="spellStart"/>
+      <w:r>
+        <w:t>Docker</w:t>
+      </w:r>
+      <w:proofErr w:type="spellEnd"/>
+      <w:r>
+        <w:t xml:space="preserve"> </w:t>
+      </w:r>
+      <w:proofErr w:type="spellStart"/>
+      <w:r>
+        <w:t>daemon</w:t>
+      </w:r>
+      <w:proofErr w:type="spellEnd"/>
+      <w:r>
+        <w:t xml:space="preserve">. On Linux </w:t>
+      </w:r>
+      <w:proofErr w:type="spellStart"/>
+      <w:r>
+        <w:t>this</w:t>
+      </w:r>
+      <w:proofErr w:type="spellEnd"/>
+      <w:r>
+        <w:t xml:space="preserve"> </w:t>
+      </w:r>
+      <w:proofErr w:type="spellStart"/>
+      <w:r>
+        <w:t>will</w:t>
+      </w:r>
+      <w:proofErr w:type="spellEnd"/>
+      <w:r>
+        <w:t xml:space="preserve"> </w:t>
+      </w:r>
+      <w:proofErr w:type="spellStart"/>
+      <w:r>
+        <w:t>automatically</w:t>
+      </w:r>
+      <w:proofErr w:type="spellEnd"/>
+      <w:r>
+        <w:t xml:space="preserve"> be </w:t>
+      </w:r>
+      <w:proofErr w:type="spellStart"/>
+      <w:r>
+        <w:t>set</w:t>
+      </w:r>
+      <w:proofErr w:type="spellEnd"/>
+      <w:r>
+        <w:t xml:space="preserve"> to all </w:t>
+      </w:r>
+      <w:proofErr w:type="spellStart"/>
+      <w:r>
+        <w:t>available</w:t>
+      </w:r>
+      <w:proofErr w:type="spellEnd"/>
+      <w:r>
+        <w:t xml:space="preserve"> </w:t>
+      </w:r>
+      <w:proofErr w:type="spellStart"/>
+      <w:r>
+        <w:t>cores</w:t>
+      </w:r>
+      <w:proofErr w:type="spellEnd"/>
+      <w:r>
+        <w:t xml:space="preserve"> </w:t>
+      </w:r>
+      <w:proofErr w:type="spellStart"/>
+      <w:r>
+        <w:t>on</w:t>
+      </w:r>
+      <w:proofErr w:type="spellEnd"/>
+      <w:r>
+        <w:t xml:space="preserve"> </w:t>
+      </w:r>
+      <w:proofErr w:type="spellStart"/>
+      <w:r>
+        <w:t>the</w:t>
+      </w:r>
+      <w:proofErr w:type="spellEnd"/>
+      <w:r>
+        <w:t xml:space="preserve"> system.</w:t>
       </w:r>
     </w:p>
     <w:p>
@@ -37,8 +477,213 @@
       </w:r>
     </w:p>
     <w:p>
-      <w:r>
-        <w:t>Since the proxying server is the one facing outward, there is no need to encrypt traffic between SCS and the proxy. It will only complicate things and slow down communication. So the SCS configuration must be adjusted accordingly.</w:t>
+      <w:proofErr w:type="spellStart"/>
+      <w:r>
+        <w:t>Since</w:t>
+      </w:r>
+      <w:proofErr w:type="spellEnd"/>
+      <w:r>
+        <w:t xml:space="preserve"> </w:t>
+      </w:r>
+      <w:proofErr w:type="spellStart"/>
+      <w:r>
+        <w:t>the</w:t>
+      </w:r>
+      <w:proofErr w:type="spellEnd"/>
+      <w:r>
+        <w:t xml:space="preserve"> </w:t>
+      </w:r>
+      <w:proofErr w:type="spellStart"/>
+      <w:r>
+        <w:t>proxying</w:t>
+      </w:r>
+      <w:proofErr w:type="spellEnd"/>
+      <w:r>
+        <w:t xml:space="preserve"> server is </w:t>
+      </w:r>
+      <w:proofErr w:type="spellStart"/>
+      <w:r>
+        <w:t>the</w:t>
+      </w:r>
+      <w:proofErr w:type="spellEnd"/>
+      <w:r>
+        <w:t xml:space="preserve"> </w:t>
+      </w:r>
+      <w:proofErr w:type="spellStart"/>
+      <w:r>
+        <w:t>one</w:t>
+      </w:r>
+      <w:proofErr w:type="spellEnd"/>
+      <w:r>
+        <w:t xml:space="preserve"> </w:t>
+      </w:r>
+      <w:proofErr w:type="spellStart"/>
+      <w:r>
+        <w:t>facing</w:t>
+      </w:r>
+      <w:proofErr w:type="spellEnd"/>
+      <w:r>
+        <w:t xml:space="preserve"> </w:t>
+      </w:r>
+      <w:proofErr w:type="spellStart"/>
+      <w:r>
+        <w:t>outward</w:t>
+      </w:r>
+      <w:proofErr w:type="spellEnd"/>
+      <w:r>
+        <w:t xml:space="preserve">, </w:t>
+      </w:r>
+      <w:proofErr w:type="spellStart"/>
+      <w:r>
+        <w:t>there</w:t>
+      </w:r>
+      <w:proofErr w:type="spellEnd"/>
+      <w:r>
+        <w:t xml:space="preserve"> is </w:t>
+      </w:r>
+      <w:proofErr w:type="spellStart"/>
+      <w:r>
+        <w:t>no</w:t>
+      </w:r>
+      <w:proofErr w:type="spellEnd"/>
+      <w:r>
+        <w:t xml:space="preserve"> </w:t>
+      </w:r>
+      <w:proofErr w:type="spellStart"/>
+      <w:r>
+        <w:t>need</w:t>
+      </w:r>
+      <w:proofErr w:type="spellEnd"/>
+      <w:r>
+        <w:t xml:space="preserve"> to </w:t>
+      </w:r>
+      <w:proofErr w:type="spellStart"/>
+      <w:r>
+        <w:t>encrypt</w:t>
+      </w:r>
+      <w:proofErr w:type="spellEnd"/>
+      <w:r>
+        <w:t xml:space="preserve"> </w:t>
+      </w:r>
+      <w:proofErr w:type="spellStart"/>
+      <w:r>
+        <w:t>traffic</w:t>
+      </w:r>
+      <w:proofErr w:type="spellEnd"/>
+      <w:r>
+        <w:t xml:space="preserve"> </w:t>
+      </w:r>
+      <w:proofErr w:type="spellStart"/>
+      <w:r>
+        <w:t>between</w:t>
+      </w:r>
+      <w:proofErr w:type="spellEnd"/>
+      <w:r>
+        <w:t xml:space="preserve"> SCS and </w:t>
+      </w:r>
+      <w:proofErr w:type="spellStart"/>
+      <w:r>
+        <w:t>the</w:t>
+      </w:r>
+      <w:proofErr w:type="spellEnd"/>
+      <w:r>
+        <w:t xml:space="preserve"> </w:t>
+      </w:r>
+      <w:proofErr w:type="spellStart"/>
+      <w:r>
+        <w:t>proxy</w:t>
+      </w:r>
+      <w:proofErr w:type="spellEnd"/>
+      <w:r>
+        <w:t xml:space="preserve">. It </w:t>
+      </w:r>
+      <w:proofErr w:type="spellStart"/>
+      <w:r>
+        <w:t>will</w:t>
+      </w:r>
+      <w:proofErr w:type="spellEnd"/>
+      <w:r>
+        <w:t xml:space="preserve"> </w:t>
+      </w:r>
+      <w:proofErr w:type="spellStart"/>
+      <w:r>
+        <w:t>only</w:t>
+      </w:r>
+      <w:proofErr w:type="spellEnd"/>
+      <w:r>
+        <w:t xml:space="preserve"> </w:t>
+      </w:r>
+      <w:proofErr w:type="spellStart"/>
+      <w:r>
+        <w:t>complicate</w:t>
+      </w:r>
+      <w:proofErr w:type="spellEnd"/>
+      <w:r>
+        <w:t xml:space="preserve"> </w:t>
+      </w:r>
+      <w:proofErr w:type="spellStart"/>
+      <w:r>
+        <w:t>things</w:t>
+      </w:r>
+      <w:proofErr w:type="spellEnd"/>
+      <w:r>
+        <w:t xml:space="preserve"> and </w:t>
+      </w:r>
+      <w:proofErr w:type="spellStart"/>
+      <w:r>
+        <w:t>slow</w:t>
+      </w:r>
+      <w:proofErr w:type="spellEnd"/>
+      <w:r>
+        <w:t xml:space="preserve"> </w:t>
+      </w:r>
+      <w:proofErr w:type="spellStart"/>
+      <w:r>
+        <w:t>down</w:t>
+      </w:r>
+      <w:proofErr w:type="spellEnd"/>
+      <w:r>
+        <w:t xml:space="preserve"> </w:t>
+      </w:r>
+      <w:proofErr w:type="spellStart"/>
+      <w:r>
+        <w:t>communication</w:t>
+      </w:r>
+      <w:proofErr w:type="spellEnd"/>
+      <w:r>
+        <w:t xml:space="preserve">. So </w:t>
+      </w:r>
+      <w:proofErr w:type="spellStart"/>
+      <w:r>
+        <w:t>the</w:t>
+      </w:r>
+      <w:proofErr w:type="spellEnd"/>
+      <w:r>
+        <w:t xml:space="preserve"> SCS </w:t>
+      </w:r>
+      <w:proofErr w:type="spellStart"/>
+      <w:r>
+        <w:t>configuration</w:t>
+      </w:r>
+      <w:proofErr w:type="spellEnd"/>
+      <w:r>
+        <w:t xml:space="preserve"> must be </w:t>
+      </w:r>
+      <w:proofErr w:type="spellStart"/>
+      <w:r>
+        <w:t>adjusted</w:t>
+      </w:r>
+      <w:proofErr w:type="spellEnd"/>
+      <w:r>
+        <w:t xml:space="preserve"> </w:t>
+      </w:r>
+      <w:proofErr w:type="spellStart"/>
+      <w:r>
+        <w:t>accordingly</w:t>
+      </w:r>
+      <w:proofErr w:type="spellEnd"/>
+      <w:r>
+        <w:t>.</w:t>
       </w:r>
     </w:p>
     <w:p/>
@@ -46,29 +691,36 @@
       <w:pPr>
         <w:pStyle w:val="Appendix1"/>
       </w:pPr>
+      <w:proofErr w:type="spellStart"/>
       <w:r>
         <w:t>Appendix</w:t>
       </w:r>
+      <w:proofErr w:type="spellEnd"/>
       <w:r>
         <w:t xml:space="preserve"> 1</w:t>
+      </w:r>
+    </w:p>
+    <w:p>
+      <w:pPr>
+        <w:pStyle w:val="Appendix2"/>
+      </w:pPr>
+      <w:r>
+        <w:t>Test 1</w:t>
       </w:r>
       <w:bookmarkStart w:id="0" w:name="_GoBack"/>
       <w:bookmarkEnd w:id="0"/>
     </w:p>
     <w:p>
       <w:pPr>
-        <w:pStyle w:val="Appendix2"/>
-      </w:pPr>
-      <w:r>
-        <w:t>Test 1</w:t>
-      </w:r>
-    </w:p>
-    <w:p>
-      <w:pPr>
         <w:pStyle w:val="Appendix1"/>
       </w:pPr>
-      <w:r>
-        <w:t>App 2</w:t>
+      <w:proofErr w:type="spellStart"/>
+      <w:r>
+        <w:t>App</w:t>
+      </w:r>
+      <w:proofErr w:type="spellEnd"/>
+      <w:r>
+        <w:t xml:space="preserve"> 2</w:t>
       </w:r>
     </w:p>
     <w:p>
@@ -1813,7 +2465,10 @@
   <w:style w:type="paragraph" w:default="1" w:styleId="Normal">
     <w:name w:val="Normal"/>
     <w:qFormat/>
-    <w:rsid w:val="00E67F3F"/>
+    <w:rsid w:val="00D239CC"/>
+    <w:rPr>
+      <w:rFonts w:ascii="Calibri" w:hAnsi="Calibri"/>
+    </w:rPr>
   </w:style>
   <w:style w:type="paragraph" w:styleId="Heading1">
     <w:name w:val="heading 1"/>
@@ -1822,7 +2477,7 @@
     <w:link w:val="Heading1Char"/>
     <w:uiPriority w:val="9"/>
     <w:qFormat/>
-    <w:rsid w:val="00E67F3F"/>
+    <w:rsid w:val="00D239CC"/>
     <w:pPr>
       <w:numPr>
         <w:numId w:val="1"/>
@@ -1832,7 +2487,7 @@
       <w:outlineLvl w:val="0"/>
     </w:pPr>
     <w:rPr>
-      <w:smallCaps/>
+      <w:rFonts w:cs="Times New Roman (Body CS)"/>
       <w:spacing w:val="5"/>
       <w:sz w:val="32"/>
       <w:szCs w:val="32"/>
@@ -1844,10 +2499,9 @@
     <w:next w:val="Normal"/>
     <w:link w:val="Heading2Char"/>
     <w:uiPriority w:val="9"/>
-    <w:semiHidden/>
     <w:unhideWhenUsed/>
     <w:qFormat/>
-    <w:rsid w:val="00E67F3F"/>
+    <w:rsid w:val="00D239CC"/>
     <w:pPr>
       <w:numPr>
         <w:ilvl w:val="1"/>
@@ -1858,7 +2512,7 @@
       <w:outlineLvl w:val="1"/>
     </w:pPr>
     <w:rPr>
-      <w:smallCaps/>
+      <w:rFonts w:cs="Times New Roman (Body CS)"/>
       <w:spacing w:val="5"/>
       <w:sz w:val="28"/>
       <w:szCs w:val="28"/>
@@ -1870,10 +2524,9 @@
     <w:next w:val="Normal"/>
     <w:link w:val="Heading3Char"/>
     <w:uiPriority w:val="9"/>
-    <w:semiHidden/>
     <w:unhideWhenUsed/>
     <w:qFormat/>
-    <w:rsid w:val="00E67F3F"/>
+    <w:rsid w:val="00D239CC"/>
     <w:pPr>
       <w:numPr>
         <w:ilvl w:val="2"/>
@@ -1884,7 +2537,7 @@
       <w:outlineLvl w:val="2"/>
     </w:pPr>
     <w:rPr>
-      <w:smallCaps/>
+      <w:rFonts w:cs="Times New Roman (Body CS)"/>
       <w:spacing w:val="5"/>
       <w:sz w:val="24"/>
       <w:szCs w:val="24"/>
@@ -2079,9 +2732,9 @@
     <w:basedOn w:val="DefaultParagraphFont"/>
     <w:link w:val="Heading1"/>
     <w:uiPriority w:val="9"/>
-    <w:rsid w:val="00E67F3F"/>
-    <w:rPr>
-      <w:smallCaps/>
+    <w:rsid w:val="00D239CC"/>
+    <w:rPr>
+      <w:rFonts w:ascii="Calibri" w:hAnsi="Calibri" w:cs="Times New Roman (Body CS)"/>
       <w:spacing w:val="5"/>
       <w:sz w:val="32"/>
       <w:szCs w:val="32"/>
@@ -2092,10 +2745,9 @@
     <w:basedOn w:val="DefaultParagraphFont"/>
     <w:link w:val="Heading2"/>
     <w:uiPriority w:val="9"/>
-    <w:semiHidden/>
-    <w:rsid w:val="00E67F3F"/>
-    <w:rPr>
-      <w:smallCaps/>
+    <w:rsid w:val="00D239CC"/>
+    <w:rPr>
+      <w:rFonts w:ascii="Calibri" w:hAnsi="Calibri" w:cs="Times New Roman (Body CS)"/>
       <w:spacing w:val="5"/>
       <w:sz w:val="28"/>
       <w:szCs w:val="28"/>
@@ -2106,10 +2758,9 @@
     <w:basedOn w:val="DefaultParagraphFont"/>
     <w:link w:val="Heading3"/>
     <w:uiPriority w:val="9"/>
-    <w:semiHidden/>
-    <w:rsid w:val="00E67F3F"/>
-    <w:rPr>
-      <w:smallCaps/>
+    <w:rsid w:val="00D239CC"/>
+    <w:rPr>
+      <w:rFonts w:ascii="Calibri" w:hAnsi="Calibri" w:cs="Times New Roman (Body CS)"/>
       <w:spacing w:val="5"/>
       <w:sz w:val="24"/>
       <w:szCs w:val="24"/>
@@ -2498,7 +3149,7 @@
     <w:next w:val="Normal"/>
     <w:link w:val="Appendix1Char"/>
     <w:qFormat/>
-    <w:rsid w:val="003E7447"/>
+    <w:rsid w:val="00D239CC"/>
     <w:pPr>
       <w:numPr>
         <w:numId w:val="11"/>
@@ -2506,7 +3157,6 @@
     </w:pPr>
     <w:rPr>
       <w:rFonts w:cs="Times New Roman (Body CS)"/>
-      <w:smallCaps/>
       <w:sz w:val="32"/>
     </w:rPr>
   </w:style>
@@ -2515,7 +3165,7 @@
     <w:basedOn w:val="Normal"/>
     <w:next w:val="Normal"/>
     <w:qFormat/>
-    <w:rsid w:val="003E7447"/>
+    <w:rsid w:val="00D239CC"/>
     <w:pPr>
       <w:numPr>
         <w:ilvl w:val="1"/>
@@ -2524,7 +3174,6 @@
     </w:pPr>
     <w:rPr>
       <w:rFonts w:cs="Times New Roman (Body CS)"/>
-      <w:smallCaps/>
       <w:sz w:val="28"/>
     </w:rPr>
   </w:style>
@@ -2532,10 +3181,9 @@
     <w:name w:val="Appendix 1 Char"/>
     <w:basedOn w:val="DefaultParagraphFont"/>
     <w:link w:val="Appendix1"/>
-    <w:rsid w:val="00EE0417"/>
-    <w:rPr>
-      <w:rFonts w:cs="Times New Roman (Body CS)"/>
-      <w:smallCaps/>
+    <w:rsid w:val="00D239CC"/>
+    <w:rPr>
+      <w:rFonts w:ascii="Calibri" w:hAnsi="Calibri" w:cs="Times New Roman (Body CS)"/>
       <w:sz w:val="32"/>
     </w:rPr>
   </w:style>

</xml_diff>